<commit_message>
updated reports and diagrams
</commit_message>
<xml_diff>
--- a/Opentrons_experiments/Reports/Viscosity_project_section 2_summary_1275cP.docx
+++ b/Opentrons_experiments/Reports/Viscosity_project_section 2_summary_1275cP.docx
@@ -949,12 +949,12 @@
           <wp:inline distB="114300" distT="114300" distL="114300" distR="114300">
             <wp:extent cx="5117260" cy="4172950"/>
             <wp:effectExtent b="0" l="0" r="0" t="0"/>
-            <wp:docPr id="2" name="image8.png"/>
-            <a:graphic>
-              <a:graphicData uri="http://schemas.openxmlformats.org/drawingml/2006/picture">
-                <pic:pic>
-                  <pic:nvPicPr>
-                    <pic:cNvPr id="0" name="image8.png"/>
+            <wp:docPr id="3" name="image14.png"/>
+            <a:graphic>
+              <a:graphicData uri="http://schemas.openxmlformats.org/drawingml/2006/picture">
+                <pic:pic>
+                  <pic:nvPicPr>
+                    <pic:cNvPr id="0" name="image14.png"/>
                     <pic:cNvPicPr preferRelativeResize="0"/>
                   </pic:nvPicPr>
                   <pic:blipFill>
@@ -1006,12 +1006,12 @@
           <wp:inline distB="114300" distT="114300" distL="114300" distR="114300">
             <wp:extent cx="5110163" cy="4167162"/>
             <wp:effectExtent b="0" l="0" r="0" t="0"/>
-            <wp:docPr id="34" name="image21.png"/>
-            <a:graphic>
-              <a:graphicData uri="http://schemas.openxmlformats.org/drawingml/2006/picture">
-                <pic:pic>
-                  <pic:nvPicPr>
-                    <pic:cNvPr id="0" name="image21.png"/>
+            <wp:docPr id="37" name="image22.png"/>
+            <a:graphic>
+              <a:graphicData uri="http://schemas.openxmlformats.org/drawingml/2006/picture">
+                <pic:pic>
+                  <pic:nvPicPr>
+                    <pic:cNvPr id="0" name="image22.png"/>
                     <pic:cNvPicPr preferRelativeResize="0"/>
                   </pic:nvPicPr>
                   <pic:blipFill>
@@ -1063,12 +1063,12 @@
           <wp:inline distB="114300" distT="114300" distL="114300" distR="114300">
             <wp:extent cx="5119688" cy="4019518"/>
             <wp:effectExtent b="0" l="0" r="0" t="0"/>
-            <wp:docPr id="9" name="image1.png"/>
-            <a:graphic>
-              <a:graphicData uri="http://schemas.openxmlformats.org/drawingml/2006/picture">
-                <pic:pic>
-                  <pic:nvPicPr>
-                    <pic:cNvPr id="0" name="image1.png"/>
+            <wp:docPr id="10" name="image2.png"/>
+            <a:graphic>
+              <a:graphicData uri="http://schemas.openxmlformats.org/drawingml/2006/picture">
+                <pic:pic>
+                  <pic:nvPicPr>
+                    <pic:cNvPr id="0" name="image2.png"/>
                     <pic:cNvPicPr preferRelativeResize="0"/>
                   </pic:nvPicPr>
                   <pic:blipFill>
@@ -1120,12 +1120,12 @@
           <wp:inline distB="114300" distT="114300" distL="114300" distR="114300">
             <wp:extent cx="5129213" cy="4117569"/>
             <wp:effectExtent b="0" l="0" r="0" t="0"/>
-            <wp:docPr id="19" name="image5.png"/>
-            <a:graphic>
-              <a:graphicData uri="http://schemas.openxmlformats.org/drawingml/2006/picture">
-                <pic:pic>
-                  <pic:nvPicPr>
-                    <pic:cNvPr id="0" name="image5.png"/>
+            <wp:docPr id="21" name="image3.png"/>
+            <a:graphic>
+              <a:graphicData uri="http://schemas.openxmlformats.org/drawingml/2006/picture">
+                <pic:pic>
+                  <pic:nvPicPr>
+                    <pic:cNvPr id="0" name="image3.png"/>
                     <pic:cNvPicPr preferRelativeResize="0"/>
                   </pic:nvPicPr>
                   <pic:blipFill>
@@ -1190,12 +1190,12 @@
           <wp:inline distB="114300" distT="114300" distL="114300" distR="114300">
             <wp:extent cx="5477422" cy="4103517"/>
             <wp:effectExtent b="0" l="0" r="0" t="0"/>
-            <wp:docPr id="26" name="image24.png"/>
-            <a:graphic>
-              <a:graphicData uri="http://schemas.openxmlformats.org/drawingml/2006/picture">
-                <pic:pic>
-                  <pic:nvPicPr>
-                    <pic:cNvPr id="0" name="image24.png"/>
+            <wp:docPr id="29" name="image19.png"/>
+            <a:graphic>
+              <a:graphicData uri="http://schemas.openxmlformats.org/drawingml/2006/picture">
+                <pic:pic>
+                  <pic:nvPicPr>
+                    <pic:cNvPr id="0" name="image19.png"/>
                     <pic:cNvPicPr preferRelativeResize="0"/>
                   </pic:nvPicPr>
                   <pic:blipFill>
@@ -1243,12 +1243,12 @@
           <wp:inline distB="114300" distT="114300" distL="114300" distR="114300">
             <wp:extent cx="6524097" cy="4359021"/>
             <wp:effectExtent b="0" l="0" r="0" t="0"/>
-            <wp:docPr id="52" name="image60.png"/>
-            <a:graphic>
-              <a:graphicData uri="http://schemas.openxmlformats.org/drawingml/2006/picture">
-                <pic:pic>
-                  <pic:nvPicPr>
-                    <pic:cNvPr id="0" name="image60.png"/>
+            <wp:docPr id="55" name="image61.png"/>
+            <a:graphic>
+              <a:graphicData uri="http://schemas.openxmlformats.org/drawingml/2006/picture">
+                <pic:pic>
+                  <pic:nvPicPr>
+                    <pic:cNvPr id="0" name="image61.png"/>
                     <pic:cNvPicPr preferRelativeResize="0"/>
                   </pic:nvPicPr>
                   <pic:blipFill>
@@ -1295,12 +1295,12 @@
           <wp:inline distB="114300" distT="114300" distL="114300" distR="114300">
             <wp:extent cx="5567363" cy="4170898"/>
             <wp:effectExtent b="0" l="0" r="0" t="0"/>
-            <wp:docPr id="58" name="image57.png"/>
-            <a:graphic>
-              <a:graphicData uri="http://schemas.openxmlformats.org/drawingml/2006/picture">
-                <pic:pic>
-                  <pic:nvPicPr>
-                    <pic:cNvPr id="0" name="image57.png"/>
+            <wp:docPr id="61" name="image52.png"/>
+            <a:graphic>
+              <a:graphicData uri="http://schemas.openxmlformats.org/drawingml/2006/picture">
+                <pic:pic>
+                  <pic:nvPicPr>
+                    <pic:cNvPr id="0" name="image52.png"/>
                     <pic:cNvPicPr preferRelativeResize="0"/>
                   </pic:nvPicPr>
                   <pic:blipFill>
@@ -1348,12 +1348,12 @@
           <wp:inline distB="114300" distT="114300" distL="114300" distR="114300">
             <wp:extent cx="6591413" cy="4400913"/>
             <wp:effectExtent b="0" l="0" r="0" t="0"/>
-            <wp:docPr id="1" name="image30.png"/>
-            <a:graphic>
-              <a:graphicData uri="http://schemas.openxmlformats.org/drawingml/2006/picture">
-                <pic:pic>
-                  <pic:nvPicPr>
-                    <pic:cNvPr id="0" name="image30.png"/>
+            <wp:docPr id="1" name="image23.png"/>
+            <a:graphic>
+              <a:graphicData uri="http://schemas.openxmlformats.org/drawingml/2006/picture">
+                <pic:pic>
+                  <pic:nvPicPr>
+                    <pic:cNvPr id="0" name="image23.png"/>
                     <pic:cNvPicPr preferRelativeResize="0"/>
                   </pic:nvPicPr>
                   <pic:blipFill>
@@ -1400,12 +1400,12 @@
           <wp:inline distB="114300" distT="114300" distL="114300" distR="114300">
             <wp:extent cx="5731200" cy="4292600"/>
             <wp:effectExtent b="0" l="0" r="0" t="0"/>
-            <wp:docPr id="43" name="image35.png"/>
-            <a:graphic>
-              <a:graphicData uri="http://schemas.openxmlformats.org/drawingml/2006/picture">
-                <pic:pic>
-                  <pic:nvPicPr>
-                    <pic:cNvPr id="0" name="image35.png"/>
+            <wp:docPr id="46" name="image39.png"/>
+            <a:graphic>
+              <a:graphicData uri="http://schemas.openxmlformats.org/drawingml/2006/picture">
+                <pic:pic>
+                  <pic:nvPicPr>
+                    <pic:cNvPr id="0" name="image39.png"/>
                     <pic:cNvPicPr preferRelativeResize="0"/>
                   </pic:nvPicPr>
                   <pic:blipFill>
@@ -1456,12 +1456,12 @@
           <wp:inline distB="114300" distT="114300" distL="114300" distR="114300">
             <wp:extent cx="6458063" cy="4311908"/>
             <wp:effectExtent b="0" l="0" r="0" t="0"/>
-            <wp:docPr id="33" name="image48.png"/>
-            <a:graphic>
-              <a:graphicData uri="http://schemas.openxmlformats.org/drawingml/2006/picture">
-                <pic:pic>
-                  <pic:nvPicPr>
-                    <pic:cNvPr id="0" name="image48.png"/>
+            <wp:docPr id="36" name="image57.png"/>
+            <a:graphic>
+              <a:graphicData uri="http://schemas.openxmlformats.org/drawingml/2006/picture">
+                <pic:pic>
+                  <pic:nvPicPr>
+                    <pic:cNvPr id="0" name="image57.png"/>
                     <pic:cNvPicPr preferRelativeResize="0"/>
                   </pic:nvPicPr>
                   <pic:blipFill>
@@ -1508,12 +1508,12 @@
           <wp:inline distB="114300" distT="114300" distL="114300" distR="114300">
             <wp:extent cx="5731200" cy="4292600"/>
             <wp:effectExtent b="0" l="0" r="0" t="0"/>
-            <wp:docPr id="17" name="image10.png"/>
-            <a:graphic>
-              <a:graphicData uri="http://schemas.openxmlformats.org/drawingml/2006/picture">
-                <pic:pic>
-                  <pic:nvPicPr>
-                    <pic:cNvPr id="0" name="image10.png"/>
+            <wp:docPr id="19" name="image9.png"/>
+            <a:graphic>
+              <a:graphicData uri="http://schemas.openxmlformats.org/drawingml/2006/picture">
+                <pic:pic>
+                  <pic:nvPicPr>
+                    <pic:cNvPr id="0" name="image9.png"/>
                     <pic:cNvPicPr preferRelativeResize="0"/>
                   </pic:nvPicPr>
                   <pic:blipFill>
@@ -1555,12 +1555,12 @@
           <wp:inline distB="114300" distT="114300" distL="114300" distR="114300">
             <wp:extent cx="6304030" cy="4213141"/>
             <wp:effectExtent b="0" l="0" r="0" t="0"/>
-            <wp:docPr id="14" name="image28.png"/>
-            <a:graphic>
-              <a:graphicData uri="http://schemas.openxmlformats.org/drawingml/2006/picture">
-                <pic:pic>
-                  <pic:nvPicPr>
-                    <pic:cNvPr id="0" name="image28.png"/>
+            <wp:docPr id="15" name="image36.png"/>
+            <a:graphic>
+              <a:graphicData uri="http://schemas.openxmlformats.org/drawingml/2006/picture">
+                <pic:pic>
+                  <pic:nvPicPr>
+                    <pic:cNvPr id="0" name="image36.png"/>
                     <pic:cNvPicPr preferRelativeResize="0"/>
                   </pic:nvPicPr>
                   <pic:blipFill>
@@ -1883,12 +1883,12 @@
           <wp:inline distB="114300" distT="114300" distL="114300" distR="114300">
             <wp:extent cx="5731200" cy="4292600"/>
             <wp:effectExtent b="0" l="0" r="0" t="0"/>
-            <wp:docPr id="46" name="image39.png"/>
-            <a:graphic>
-              <a:graphicData uri="http://schemas.openxmlformats.org/drawingml/2006/picture">
-                <pic:pic>
-                  <pic:nvPicPr>
-                    <pic:cNvPr id="0" name="image39.png"/>
+            <wp:docPr id="49" name="image38.png"/>
+            <a:graphic>
+              <a:graphicData uri="http://schemas.openxmlformats.org/drawingml/2006/picture">
+                <pic:pic>
+                  <pic:nvPicPr>
+                    <pic:cNvPr id="0" name="image38.png"/>
                     <pic:cNvPicPr preferRelativeResize="0"/>
                   </pic:nvPicPr>
                   <pic:blipFill>
@@ -1918,12 +1918,12 @@
           <wp:inline distB="114300" distT="114300" distL="114300" distR="114300">
             <wp:extent cx="5731200" cy="4292600"/>
             <wp:effectExtent b="0" l="0" r="0" t="0"/>
-            <wp:docPr id="48" name="image47.png"/>
-            <a:graphic>
-              <a:graphicData uri="http://schemas.openxmlformats.org/drawingml/2006/picture">
-                <pic:pic>
-                  <pic:nvPicPr>
-                    <pic:cNvPr id="0" name="image47.png"/>
+            <wp:docPr id="51" name="image44.png"/>
+            <a:graphic>
+              <a:graphicData uri="http://schemas.openxmlformats.org/drawingml/2006/picture">
+                <pic:pic>
+                  <pic:nvPicPr>
+                    <pic:cNvPr id="0" name="image44.png"/>
                     <pic:cNvPicPr preferRelativeResize="0"/>
                   </pic:nvPicPr>
                   <pic:blipFill>
@@ -1953,7 +1953,7 @@
           <wp:inline distB="114300" distT="114300" distL="114300" distR="114300">
             <wp:extent cx="5731200" cy="4292600"/>
             <wp:effectExtent b="0" l="0" r="0" t="0"/>
-            <wp:docPr id="22" name="image17.png"/>
+            <wp:docPr id="24" name="image17.png"/>
             <a:graphic>
               <a:graphicData uri="http://schemas.openxmlformats.org/drawingml/2006/picture">
                 <pic:pic>
@@ -1988,12 +1988,12 @@
           <wp:inline distB="114300" distT="114300" distL="114300" distR="114300">
             <wp:extent cx="5731200" cy="4292600"/>
             <wp:effectExtent b="0" l="0" r="0" t="0"/>
-            <wp:docPr id="60" name="image58.png"/>
-            <a:graphic>
-              <a:graphicData uri="http://schemas.openxmlformats.org/drawingml/2006/picture">
-                <pic:pic>
-                  <pic:nvPicPr>
-                    <pic:cNvPr id="0" name="image58.png"/>
+            <wp:docPr id="63" name="image51.png"/>
+            <a:graphic>
+              <a:graphicData uri="http://schemas.openxmlformats.org/drawingml/2006/picture">
+                <pic:pic>
+                  <pic:nvPicPr>
+                    <pic:cNvPr id="0" name="image51.png"/>
                     <pic:cNvPicPr preferRelativeResize="0"/>
                   </pic:nvPicPr>
                   <pic:blipFill>
@@ -2052,12 +2052,12 @@
           <wp:inline distB="114300" distT="114300" distL="114300" distR="114300">
             <wp:extent cx="5472113" cy="4099539"/>
             <wp:effectExtent b="0" l="0" r="0" t="0"/>
-            <wp:docPr id="49" name="image43.png"/>
-            <a:graphic>
-              <a:graphicData uri="http://schemas.openxmlformats.org/drawingml/2006/picture">
-                <pic:pic>
-                  <pic:nvPicPr>
-                    <pic:cNvPr id="0" name="image43.png"/>
+            <wp:docPr id="52" name="image47.png"/>
+            <a:graphic>
+              <a:graphicData uri="http://schemas.openxmlformats.org/drawingml/2006/picture">
+                <pic:pic>
+                  <pic:nvPicPr>
+                    <pic:cNvPr id="0" name="image47.png"/>
                     <pic:cNvPicPr preferRelativeResize="0"/>
                   </pic:nvPicPr>
                   <pic:blipFill>
@@ -2098,12 +2098,12 @@
           <wp:inline distB="114300" distT="114300" distL="114300" distR="114300">
             <wp:extent cx="6508966" cy="4350105"/>
             <wp:effectExtent b="0" l="0" r="0" t="0"/>
-            <wp:docPr id="13" name="image22.png"/>
-            <a:graphic>
-              <a:graphicData uri="http://schemas.openxmlformats.org/drawingml/2006/picture">
-                <pic:pic>
-                  <pic:nvPicPr>
-                    <pic:cNvPr id="0" name="image22.png"/>
+            <wp:docPr id="14" name="image62.png"/>
+            <a:graphic>
+              <a:graphicData uri="http://schemas.openxmlformats.org/drawingml/2006/picture">
+                <pic:pic>
+                  <pic:nvPicPr>
+                    <pic:cNvPr id="0" name="image62.png"/>
                     <pic:cNvPicPr preferRelativeResize="0"/>
                   </pic:nvPicPr>
                   <pic:blipFill>
@@ -2143,12 +2143,12 @@
           <wp:inline distB="114300" distT="114300" distL="114300" distR="114300">
             <wp:extent cx="5634038" cy="4220849"/>
             <wp:effectExtent b="0" l="0" r="0" t="0"/>
-            <wp:docPr id="53" name="image51.png"/>
-            <a:graphic>
-              <a:graphicData uri="http://schemas.openxmlformats.org/drawingml/2006/picture">
-                <pic:pic>
-                  <pic:nvPicPr>
-                    <pic:cNvPr id="0" name="image51.png"/>
+            <wp:docPr id="56" name="image45.png"/>
+            <a:graphic>
+              <a:graphicData uri="http://schemas.openxmlformats.org/drawingml/2006/picture">
+                <pic:pic>
+                  <pic:nvPicPr>
+                    <pic:cNvPr id="0" name="image45.png"/>
                     <pic:cNvPicPr preferRelativeResize="0"/>
                   </pic:nvPicPr>
                   <pic:blipFill>
@@ -2189,12 +2189,12 @@
           <wp:inline distB="114300" distT="114300" distL="114300" distR="114300">
             <wp:extent cx="6629513" cy="4430669"/>
             <wp:effectExtent b="0" l="0" r="0" t="0"/>
-            <wp:docPr id="45" name="image50.png"/>
-            <a:graphic>
-              <a:graphicData uri="http://schemas.openxmlformats.org/drawingml/2006/picture">
-                <pic:pic>
-                  <pic:nvPicPr>
-                    <pic:cNvPr id="0" name="image50.png"/>
+            <wp:docPr id="48" name="image55.png"/>
+            <a:graphic>
+              <a:graphicData uri="http://schemas.openxmlformats.org/drawingml/2006/picture">
+                <pic:pic>
+                  <pic:nvPicPr>
+                    <pic:cNvPr id="0" name="image55.png"/>
                     <pic:cNvPicPr preferRelativeResize="0"/>
                   </pic:nvPicPr>
                   <pic:blipFill>
@@ -2244,12 +2244,12 @@
           <wp:inline distB="114300" distT="114300" distL="114300" distR="114300">
             <wp:extent cx="5731200" cy="4292600"/>
             <wp:effectExtent b="0" l="0" r="0" t="0"/>
-            <wp:docPr id="27" name="image18.png"/>
-            <a:graphic>
-              <a:graphicData uri="http://schemas.openxmlformats.org/drawingml/2006/picture">
-                <pic:pic>
-                  <pic:nvPicPr>
-                    <pic:cNvPr id="0" name="image18.png"/>
+            <wp:docPr id="30" name="image20.png"/>
+            <a:graphic>
+              <a:graphicData uri="http://schemas.openxmlformats.org/drawingml/2006/picture">
+                <pic:pic>
+                  <pic:nvPicPr>
+                    <pic:cNvPr id="0" name="image20.png"/>
                     <pic:cNvPicPr preferRelativeResize="0"/>
                   </pic:nvPicPr>
                   <pic:blipFill>
@@ -2290,12 +2290,12 @@
           <wp:inline distB="114300" distT="114300" distL="114300" distR="114300">
             <wp:extent cx="6238988" cy="4169672"/>
             <wp:effectExtent b="0" l="0" r="0" t="0"/>
-            <wp:docPr id="12" name="image23.png"/>
-            <a:graphic>
-              <a:graphicData uri="http://schemas.openxmlformats.org/drawingml/2006/picture">
-                <pic:pic>
-                  <pic:nvPicPr>
-                    <pic:cNvPr id="0" name="image23.png"/>
+            <wp:docPr id="13" name="image30.png"/>
+            <a:graphic>
+              <a:graphicData uri="http://schemas.openxmlformats.org/drawingml/2006/picture">
+                <pic:pic>
+                  <pic:nvPicPr>
+                    <pic:cNvPr id="0" name="image30.png"/>
                     <pic:cNvPicPr preferRelativeResize="0"/>
                   </pic:nvPicPr>
                   <pic:blipFill>
@@ -2336,12 +2336,12 @@
           <wp:inline distB="114300" distT="114300" distL="114300" distR="114300">
             <wp:extent cx="5731200" cy="4292600"/>
             <wp:effectExtent b="0" l="0" r="0" t="0"/>
-            <wp:docPr id="47" name="image41.png"/>
-            <a:graphic>
-              <a:graphicData uri="http://schemas.openxmlformats.org/drawingml/2006/picture">
-                <pic:pic>
-                  <pic:nvPicPr>
-                    <pic:cNvPr id="0" name="image41.png"/>
+            <wp:docPr id="50" name="image42.png"/>
+            <a:graphic>
+              <a:graphicData uri="http://schemas.openxmlformats.org/drawingml/2006/picture">
+                <pic:pic>
+                  <pic:nvPicPr>
+                    <pic:cNvPr id="0" name="image42.png"/>
                     <pic:cNvPicPr preferRelativeResize="0"/>
                   </pic:nvPicPr>
                   <pic:blipFill>
@@ -2385,7 +2385,7 @@
           <wp:inline distB="114300" distT="114300" distL="114300" distR="114300">
             <wp:extent cx="6096113" cy="4070536"/>
             <wp:effectExtent b="0" l="0" r="0" t="0"/>
-            <wp:docPr id="10" name="image29.png"/>
+            <wp:docPr id="11" name="image29.png"/>
             <a:graphic>
               <a:graphicData uri="http://schemas.openxmlformats.org/drawingml/2006/picture">
                 <pic:pic>
@@ -2630,12 +2630,12 @@
           <wp:inline distB="114300" distT="114300" distL="114300" distR="114300">
             <wp:extent cx="5119688" cy="4109922"/>
             <wp:effectExtent b="0" l="0" r="0" t="0"/>
-            <wp:docPr id="57" name="image54.png"/>
-            <a:graphic>
-              <a:graphicData uri="http://schemas.openxmlformats.org/drawingml/2006/picture">
-                <pic:pic>
-                  <pic:nvPicPr>
-                    <pic:cNvPr id="0" name="image54.png"/>
+            <wp:docPr id="60" name="image43.png"/>
+            <a:graphic>
+              <a:graphicData uri="http://schemas.openxmlformats.org/drawingml/2006/picture">
+                <pic:pic>
+                  <pic:nvPicPr>
+                    <pic:cNvPr id="0" name="image43.png"/>
                     <pic:cNvPicPr preferRelativeResize="0"/>
                   </pic:nvPicPr>
                   <pic:blipFill>
@@ -2687,12 +2687,12 @@
           <wp:inline distB="114300" distT="114300" distL="114300" distR="114300">
             <wp:extent cx="5129213" cy="4117569"/>
             <wp:effectExtent b="0" l="0" r="0" t="0"/>
-            <wp:docPr id="50" name="image40.png"/>
-            <a:graphic>
-              <a:graphicData uri="http://schemas.openxmlformats.org/drawingml/2006/picture">
-                <pic:pic>
-                  <pic:nvPicPr>
-                    <pic:cNvPr id="0" name="image40.png"/>
+            <wp:docPr id="53" name="image34.png"/>
+            <a:graphic>
+              <a:graphicData uri="http://schemas.openxmlformats.org/drawingml/2006/picture">
+                <pic:pic>
+                  <pic:nvPicPr>
+                    <pic:cNvPr id="0" name="image34.png"/>
                     <pic:cNvPicPr preferRelativeResize="0"/>
                   </pic:nvPicPr>
                   <pic:blipFill>
@@ -2747,12 +2747,12 @@
           <wp:inline distB="114300" distT="114300" distL="114300" distR="114300">
             <wp:extent cx="5100638" cy="4094629"/>
             <wp:effectExtent b="0" l="0" r="0" t="0"/>
-            <wp:docPr id="24" name="image13.png"/>
-            <a:graphic>
-              <a:graphicData uri="http://schemas.openxmlformats.org/drawingml/2006/picture">
-                <pic:pic>
-                  <pic:nvPicPr>
-                    <pic:cNvPr id="0" name="image13.png"/>
+            <wp:docPr id="26" name="image8.png"/>
+            <a:graphic>
+              <a:graphicData uri="http://schemas.openxmlformats.org/drawingml/2006/picture">
+                <pic:pic>
+                  <pic:nvPicPr>
+                    <pic:cNvPr id="0" name="image8.png"/>
                     <pic:cNvPicPr preferRelativeResize="0"/>
                   </pic:nvPicPr>
                   <pic:blipFill>
@@ -2804,12 +2804,12 @@
           <wp:inline distB="114300" distT="114300" distL="114300" distR="114300">
             <wp:extent cx="5100638" cy="4094629"/>
             <wp:effectExtent b="0" l="0" r="0" t="0"/>
-            <wp:docPr id="16" name="image2.png"/>
-            <a:graphic>
-              <a:graphicData uri="http://schemas.openxmlformats.org/drawingml/2006/picture">
-                <pic:pic>
-                  <pic:nvPicPr>
-                    <pic:cNvPr id="0" name="image2.png"/>
+            <wp:docPr id="18" name="image1.png"/>
+            <a:graphic>
+              <a:graphicData uri="http://schemas.openxmlformats.org/drawingml/2006/picture">
+                <pic:pic>
+                  <pic:nvPicPr>
+                    <pic:cNvPr id="0" name="image1.png"/>
                     <pic:cNvPicPr preferRelativeResize="0"/>
                   </pic:nvPicPr>
                   <pic:blipFill>
@@ -2888,7 +2888,7 @@
           <wp:inline distB="114300" distT="114300" distL="114300" distR="114300">
             <wp:extent cx="5481638" cy="4108777"/>
             <wp:effectExtent b="0" l="0" r="0" t="0"/>
-            <wp:docPr id="44" name="image37.png"/>
+            <wp:docPr id="47" name="image37.png"/>
             <a:graphic>
               <a:graphicData uri="http://schemas.openxmlformats.org/drawingml/2006/picture">
                 <pic:pic>
@@ -2941,12 +2941,12 @@
           <wp:inline distB="114300" distT="114300" distL="114300" distR="114300">
             <wp:extent cx="6109388" cy="4083057"/>
             <wp:effectExtent b="0" l="0" r="0" t="0"/>
-            <wp:docPr id="29" name="image38.png"/>
-            <a:graphic>
-              <a:graphicData uri="http://schemas.openxmlformats.org/drawingml/2006/picture">
-                <pic:pic>
-                  <pic:nvPicPr>
-                    <pic:cNvPr id="0" name="image38.png"/>
+            <wp:docPr id="32" name="image53.png"/>
+            <a:graphic>
+              <a:graphicData uri="http://schemas.openxmlformats.org/drawingml/2006/picture">
+                <pic:pic>
+                  <pic:nvPicPr>
+                    <pic:cNvPr id="0" name="image53.png"/>
                     <pic:cNvPicPr preferRelativeResize="0"/>
                   </pic:nvPicPr>
                   <pic:blipFill>
@@ -3007,12 +3007,12 @@
           <wp:inline distB="114300" distT="114300" distL="114300" distR="114300">
             <wp:extent cx="5453063" cy="4079989"/>
             <wp:effectExtent b="0" l="0" r="0" t="0"/>
-            <wp:docPr id="18" name="image11.png"/>
-            <a:graphic>
-              <a:graphicData uri="http://schemas.openxmlformats.org/drawingml/2006/picture">
-                <pic:pic>
-                  <pic:nvPicPr>
-                    <pic:cNvPr id="0" name="image11.png"/>
+            <wp:docPr id="20" name="image10.png"/>
+            <a:graphic>
+              <a:graphicData uri="http://schemas.openxmlformats.org/drawingml/2006/picture">
+                <pic:pic>
+                  <pic:nvPicPr>
+                    <pic:cNvPr id="0" name="image10.png"/>
                     <pic:cNvPicPr preferRelativeResize="0"/>
                   </pic:nvPicPr>
                   <pic:blipFill>
@@ -3060,12 +3060,12 @@
           <wp:inline distB="114300" distT="114300" distL="114300" distR="114300">
             <wp:extent cx="6152250" cy="4111703"/>
             <wp:effectExtent b="0" l="0" r="0" t="0"/>
-            <wp:docPr id="32" name="image44.png"/>
-            <a:graphic>
-              <a:graphicData uri="http://schemas.openxmlformats.org/drawingml/2006/picture">
-                <pic:pic>
-                  <pic:nvPicPr>
-                    <pic:cNvPr id="0" name="image44.png"/>
+            <wp:docPr id="35" name="image50.png"/>
+            <a:graphic>
+              <a:graphicData uri="http://schemas.openxmlformats.org/drawingml/2006/picture">
+                <pic:pic>
+                  <pic:nvPicPr>
+                    <pic:cNvPr id="0" name="image50.png"/>
                     <pic:cNvPicPr preferRelativeResize="0"/>
                   </pic:nvPicPr>
                   <pic:blipFill>
@@ -3140,12 +3140,12 @@
           <wp:inline distB="114300" distT="114300" distL="114300" distR="114300">
             <wp:extent cx="5731200" cy="4292600"/>
             <wp:effectExtent b="0" l="0" r="0" t="0"/>
-            <wp:docPr id="25" name="image20.png"/>
-            <a:graphic>
-              <a:graphicData uri="http://schemas.openxmlformats.org/drawingml/2006/picture">
-                <pic:pic>
-                  <pic:nvPicPr>
-                    <pic:cNvPr id="0" name="image20.png"/>
+            <wp:docPr id="28" name="image21.png"/>
+            <a:graphic>
+              <a:graphicData uri="http://schemas.openxmlformats.org/drawingml/2006/picture">
+                <pic:pic>
+                  <pic:nvPicPr>
+                    <pic:cNvPr id="0" name="image21.png"/>
                     <pic:cNvPicPr preferRelativeResize="0"/>
                   </pic:nvPicPr>
                   <pic:blipFill>
@@ -3193,12 +3193,12 @@
           <wp:inline distB="114300" distT="114300" distL="114300" distR="114300">
             <wp:extent cx="6094745" cy="4073271"/>
             <wp:effectExtent b="0" l="0" r="0" t="0"/>
-            <wp:docPr id="41" name="image52.png"/>
-            <a:graphic>
-              <a:graphicData uri="http://schemas.openxmlformats.org/drawingml/2006/picture">
-                <pic:pic>
-                  <pic:nvPicPr>
-                    <pic:cNvPr id="0" name="image52.png"/>
+            <wp:docPr id="44" name="image58.png"/>
+            <a:graphic>
+              <a:graphicData uri="http://schemas.openxmlformats.org/drawingml/2006/picture">
+                <pic:pic>
+                  <pic:nvPicPr>
+                    <pic:cNvPr id="0" name="image58.png"/>
                     <pic:cNvPicPr preferRelativeResize="0"/>
                   </pic:nvPicPr>
                   <pic:blipFill>
@@ -3259,12 +3259,12 @@
           <wp:inline distB="114300" distT="114300" distL="114300" distR="114300">
             <wp:extent cx="5731200" cy="4292600"/>
             <wp:effectExtent b="0" l="0" r="0" t="0"/>
-            <wp:docPr id="3" name="image9.png"/>
-            <a:graphic>
-              <a:graphicData uri="http://schemas.openxmlformats.org/drawingml/2006/picture">
-                <pic:pic>
-                  <pic:nvPicPr>
-                    <pic:cNvPr id="0" name="image9.png"/>
+            <wp:docPr id="4" name="image7.png"/>
+            <a:graphic>
+              <a:graphicData uri="http://schemas.openxmlformats.org/drawingml/2006/picture">
+                <pic:pic>
+                  <pic:nvPicPr>
+                    <pic:cNvPr id="0" name="image7.png"/>
                     <pic:cNvPicPr preferRelativeResize="0"/>
                   </pic:nvPicPr>
                   <pic:blipFill>
@@ -3312,12 +3312,12 @@
           <wp:inline distB="114300" distT="114300" distL="114300" distR="114300">
             <wp:extent cx="6114150" cy="4086240"/>
             <wp:effectExtent b="0" l="0" r="0" t="0"/>
-            <wp:docPr id="8" name="image36.png"/>
-            <a:graphic>
-              <a:graphicData uri="http://schemas.openxmlformats.org/drawingml/2006/picture">
-                <pic:pic>
-                  <pic:nvPicPr>
-                    <pic:cNvPr id="0" name="image36.png"/>
+            <wp:docPr id="9" name="image46.png"/>
+            <a:graphic>
+              <a:graphicData uri="http://schemas.openxmlformats.org/drawingml/2006/picture">
+                <pic:pic>
+                  <pic:nvPicPr>
+                    <pic:cNvPr id="0" name="image46.png"/>
                     <pic:cNvPicPr preferRelativeResize="0"/>
                   </pic:nvPicPr>
                   <pic:blipFill>
@@ -3584,12 +3584,12 @@
           <wp:inline distB="114300" distT="114300" distL="114300" distR="114300">
             <wp:extent cx="5731200" cy="4292600"/>
             <wp:effectExtent b="0" l="0" r="0" t="0"/>
-            <wp:docPr id="37" name="image32.png"/>
-            <a:graphic>
-              <a:graphicData uri="http://schemas.openxmlformats.org/drawingml/2006/picture">
-                <pic:pic>
-                  <pic:nvPicPr>
-                    <pic:cNvPr id="0" name="image32.png"/>
+            <wp:docPr id="40" name="image27.png"/>
+            <a:graphic>
+              <a:graphicData uri="http://schemas.openxmlformats.org/drawingml/2006/picture">
+                <pic:pic>
+                  <pic:nvPicPr>
+                    <pic:cNvPr id="0" name="image27.png"/>
                     <pic:cNvPicPr preferRelativeResize="0"/>
                   </pic:nvPicPr>
                   <pic:blipFill>
@@ -3619,12 +3619,12 @@
           <wp:inline distB="114300" distT="114300" distL="114300" distR="114300">
             <wp:extent cx="5731200" cy="4292600"/>
             <wp:effectExtent b="0" l="0" r="0" t="0"/>
-            <wp:docPr id="59" name="image55.png"/>
-            <a:graphic>
-              <a:graphicData uri="http://schemas.openxmlformats.org/drawingml/2006/picture">
-                <pic:pic>
-                  <pic:nvPicPr>
-                    <pic:cNvPr id="0" name="image55.png"/>
+            <wp:docPr id="62" name="image49.png"/>
+            <a:graphic>
+              <a:graphicData uri="http://schemas.openxmlformats.org/drawingml/2006/picture">
+                <pic:pic>
+                  <pic:nvPicPr>
+                    <pic:cNvPr id="0" name="image49.png"/>
                     <pic:cNvPicPr preferRelativeResize="0"/>
                   </pic:nvPicPr>
                   <pic:blipFill>
@@ -3654,7 +3654,7 @@
           <wp:inline distB="114300" distT="114300" distL="114300" distR="114300">
             <wp:extent cx="5731200" cy="4292600"/>
             <wp:effectExtent b="0" l="0" r="0" t="0"/>
-            <wp:docPr id="15" name="image6.png"/>
+            <wp:docPr id="16" name="image6.png"/>
             <a:graphic>
               <a:graphicData uri="http://schemas.openxmlformats.org/drawingml/2006/picture">
                 <pic:pic>
@@ -3689,12 +3689,12 @@
           <wp:inline distB="114300" distT="114300" distL="114300" distR="114300">
             <wp:extent cx="5731200" cy="4292600"/>
             <wp:effectExtent b="0" l="0" r="0" t="0"/>
-            <wp:docPr id="23" name="image16.png"/>
-            <a:graphic>
-              <a:graphicData uri="http://schemas.openxmlformats.org/drawingml/2006/picture">
-                <pic:pic>
-                  <pic:nvPicPr>
-                    <pic:cNvPr id="0" name="image16.png"/>
+            <wp:docPr id="25" name="image13.png"/>
+            <a:graphic>
+              <a:graphicData uri="http://schemas.openxmlformats.org/drawingml/2006/picture">
+                <pic:pic>
+                  <pic:nvPicPr>
+                    <pic:cNvPr id="0" name="image13.png"/>
                     <pic:cNvPicPr preferRelativeResize="0"/>
                   </pic:nvPicPr>
                   <pic:blipFill>
@@ -3761,7 +3761,108 @@
           <wp:inline distB="114300" distT="114300" distL="114300" distR="114300">
             <wp:extent cx="5500688" cy="4120947"/>
             <wp:effectExtent b="0" l="0" r="0" t="0"/>
-            <wp:docPr id="38" name="image33.png"/>
+            <wp:docPr id="41" name="image28.png"/>
+            <a:graphic>
+              <a:graphicData uri="http://schemas.openxmlformats.org/drawingml/2006/picture">
+                <pic:pic>
+                  <pic:nvPicPr>
+                    <pic:cNvPr id="0" name="image28.png"/>
+                    <pic:cNvPicPr preferRelativeResize="0"/>
+                  </pic:nvPicPr>
+                  <pic:blipFill>
+                    <a:blip r:embed="rId44"/>
+                    <a:srcRect b="0" l="0" r="0" t="0"/>
+                    <a:stretch>
+                      <a:fillRect/>
+                    </a:stretch>
+                  </pic:blipFill>
+                  <pic:spPr>
+                    <a:xfrm>
+                      <a:off x="0" y="0"/>
+                      <a:ext cx="5500688" cy="4120947"/>
+                    </a:xfrm>
+                    <a:prstGeom prst="rect"/>
+                    <a:ln/>
+                  </pic:spPr>
+                </pic:pic>
+              </a:graphicData>
+            </a:graphic>
+          </wp:inline>
+        </w:drawing>
+      </w:r>
+      <w:r>
+        <w:rPr>
+          <w:rtl w:val="0"/>
+        </w:rPr>
+      </w:r>
+    </w:p>
+    <w:p>
+      <w:pPr>
+        <w:ind w:left="0" w:hanging="425.19685039370086"/>
+        <w:rPr/>
+      </w:pPr>
+      <w:r>
+        <w:rPr/>
+        <w:drawing>
+          <wp:inline distB="114300" distT="114300" distL="114300" distR="114300">
+            <wp:extent cx="6200888" cy="4144208"/>
+            <wp:effectExtent b="0" l="0" r="0" t="0"/>
+            <wp:docPr id="54" name="image63.png"/>
+            <a:graphic>
+              <a:graphicData uri="http://schemas.openxmlformats.org/drawingml/2006/picture">
+                <pic:pic>
+                  <pic:nvPicPr>
+                    <pic:cNvPr id="0" name="image63.png"/>
+                    <pic:cNvPicPr preferRelativeResize="0"/>
+                  </pic:nvPicPr>
+                  <pic:blipFill>
+                    <a:blip r:embed="rId23"/>
+                    <a:srcRect b="0" l="0" r="0" t="0"/>
+                    <a:stretch>
+                      <a:fillRect/>
+                    </a:stretch>
+                  </pic:blipFill>
+                  <pic:spPr>
+                    <a:xfrm>
+                      <a:off x="0" y="0"/>
+                      <a:ext cx="6200888" cy="4144208"/>
+                    </a:xfrm>
+                    <a:prstGeom prst="rect"/>
+                    <a:ln/>
+                  </pic:spPr>
+                </pic:pic>
+              </a:graphicData>
+            </a:graphic>
+          </wp:inline>
+        </w:drawing>
+      </w:r>
+      <w:r>
+        <w:rPr>
+          <w:rtl w:val="0"/>
+        </w:rPr>
+      </w:r>
+    </w:p>
+    <w:p>
+      <w:pPr>
+        <w:rPr/>
+      </w:pPr>
+      <w:r>
+        <w:rPr>
+          <w:rtl w:val="0"/>
+        </w:rPr>
+      </w:r>
+    </w:p>
+    <w:p>
+      <w:pPr>
+        <w:rPr/>
+      </w:pPr>
+      <w:r>
+        <w:rPr/>
+        <w:drawing>
+          <wp:inline distB="114300" distT="114300" distL="114300" distR="114300">
+            <wp:extent cx="5731200" cy="4292600"/>
+            <wp:effectExtent b="0" l="0" r="0" t="0"/>
+            <wp:docPr id="45" name="image33.png"/>
             <a:graphic>
               <a:graphicData uri="http://schemas.openxmlformats.org/drawingml/2006/picture">
                 <pic:pic>
@@ -3770,342 +3871,241 @@
                     <pic:cNvPicPr preferRelativeResize="0"/>
                   </pic:nvPicPr>
                   <pic:blipFill>
-                    <a:blip r:embed="rId44"/>
-                    <a:srcRect b="0" l="0" r="0" t="0"/>
-                    <a:stretch>
-                      <a:fillRect/>
-                    </a:stretch>
-                  </pic:blipFill>
-                  <pic:spPr>
-                    <a:xfrm>
-                      <a:off x="0" y="0"/>
-                      <a:ext cx="5500688" cy="4120947"/>
-                    </a:xfrm>
-                    <a:prstGeom prst="rect"/>
-                    <a:ln/>
-                  </pic:spPr>
-                </pic:pic>
-              </a:graphicData>
-            </a:graphic>
-          </wp:inline>
-        </w:drawing>
-      </w:r>
-      <w:r>
-        <w:rPr>
-          <w:rtl w:val="0"/>
-        </w:rPr>
-      </w:r>
-    </w:p>
-    <w:p>
-      <w:pPr>
-        <w:ind w:left="0" w:hanging="425.19685039370086"/>
-        <w:rPr/>
-      </w:pPr>
-      <w:r>
-        <w:rPr/>
-        <w:drawing>
-          <wp:inline distB="114300" distT="114300" distL="114300" distR="114300">
-            <wp:extent cx="6200888" cy="4144208"/>
-            <wp:effectExtent b="0" l="0" r="0" t="0"/>
-            <wp:docPr id="51" name="image59.png"/>
+                    <a:blip r:embed="rId45"/>
+                    <a:srcRect b="0" l="0" r="0" t="0"/>
+                    <a:stretch>
+                      <a:fillRect/>
+                    </a:stretch>
+                  </pic:blipFill>
+                  <pic:spPr>
+                    <a:xfrm>
+                      <a:off x="0" y="0"/>
+                      <a:ext cx="5731200" cy="4292600"/>
+                    </a:xfrm>
+                    <a:prstGeom prst="rect"/>
+                    <a:ln/>
+                  </pic:spPr>
+                </pic:pic>
+              </a:graphicData>
+            </a:graphic>
+          </wp:inline>
+        </w:drawing>
+      </w:r>
+      <w:r>
+        <w:rPr>
+          <w:rtl w:val="0"/>
+        </w:rPr>
+      </w:r>
+    </w:p>
+    <w:p>
+      <w:pPr>
+        <w:ind w:hanging="566.9291338582677"/>
+        <w:rPr/>
+      </w:pPr>
+      <w:r>
+        <w:rPr/>
+        <w:drawing>
+          <wp:inline distB="114300" distT="114300" distL="114300" distR="114300">
+            <wp:extent cx="6334238" cy="4233330"/>
+            <wp:effectExtent b="0" l="0" r="0" t="0"/>
+            <wp:docPr id="38" name="image54.png"/>
+            <a:graphic>
+              <a:graphicData uri="http://schemas.openxmlformats.org/drawingml/2006/picture">
+                <pic:pic>
+                  <pic:nvPicPr>
+                    <pic:cNvPr id="0" name="image54.png"/>
+                    <pic:cNvPicPr preferRelativeResize="0"/>
+                  </pic:nvPicPr>
+                  <pic:blipFill>
+                    <a:blip r:embed="rId23"/>
+                    <a:srcRect b="0" l="0" r="0" t="0"/>
+                    <a:stretch>
+                      <a:fillRect/>
+                    </a:stretch>
+                  </pic:blipFill>
+                  <pic:spPr>
+                    <a:xfrm>
+                      <a:off x="0" y="0"/>
+                      <a:ext cx="6334238" cy="4233330"/>
+                    </a:xfrm>
+                    <a:prstGeom prst="rect"/>
+                    <a:ln/>
+                  </pic:spPr>
+                </pic:pic>
+              </a:graphicData>
+            </a:graphic>
+          </wp:inline>
+        </w:drawing>
+      </w:r>
+      <w:r>
+        <w:rPr>
+          <w:rtl w:val="0"/>
+        </w:rPr>
+      </w:r>
+    </w:p>
+    <w:p>
+      <w:pPr>
+        <w:rPr/>
+      </w:pPr>
+      <w:r>
+        <w:rPr/>
+        <w:drawing>
+          <wp:inline distB="114300" distT="114300" distL="114300" distR="114300">
+            <wp:extent cx="5731200" cy="4292600"/>
+            <wp:effectExtent b="0" l="0" r="0" t="0"/>
+            <wp:docPr id="12" name="image5.png"/>
+            <a:graphic>
+              <a:graphicData uri="http://schemas.openxmlformats.org/drawingml/2006/picture">
+                <pic:pic>
+                  <pic:nvPicPr>
+                    <pic:cNvPr id="0" name="image5.png"/>
+                    <pic:cNvPicPr preferRelativeResize="0"/>
+                  </pic:nvPicPr>
+                  <pic:blipFill>
+                    <a:blip r:embed="rId46"/>
+                    <a:srcRect b="0" l="0" r="0" t="0"/>
+                    <a:stretch>
+                      <a:fillRect/>
+                    </a:stretch>
+                  </pic:blipFill>
+                  <pic:spPr>
+                    <a:xfrm>
+                      <a:off x="0" y="0"/>
+                      <a:ext cx="5731200" cy="4292600"/>
+                    </a:xfrm>
+                    <a:prstGeom prst="rect"/>
+                    <a:ln/>
+                  </pic:spPr>
+                </pic:pic>
+              </a:graphicData>
+            </a:graphic>
+          </wp:inline>
+        </w:drawing>
+      </w:r>
+      <w:r>
+        <w:rPr>
+          <w:rtl w:val="0"/>
+        </w:rPr>
+      </w:r>
+    </w:p>
+    <w:p>
+      <w:pPr>
+        <w:ind w:left="0" w:hanging="566.9291338582677"/>
+        <w:rPr/>
+      </w:pPr>
+      <w:r>
+        <w:rPr/>
+        <w:drawing>
+          <wp:inline distB="114300" distT="114300" distL="114300" distR="114300">
+            <wp:extent cx="6296138" cy="4207866"/>
+            <wp:effectExtent b="0" l="0" r="0" t="0"/>
+            <wp:docPr id="8" name="image41.png"/>
+            <a:graphic>
+              <a:graphicData uri="http://schemas.openxmlformats.org/drawingml/2006/picture">
+                <pic:pic>
+                  <pic:nvPicPr>
+                    <pic:cNvPr id="0" name="image41.png"/>
+                    <pic:cNvPicPr preferRelativeResize="0"/>
+                  </pic:nvPicPr>
+                  <pic:blipFill>
+                    <a:blip r:embed="rId23"/>
+                    <a:srcRect b="0" l="0" r="0" t="0"/>
+                    <a:stretch>
+                      <a:fillRect/>
+                    </a:stretch>
+                  </pic:blipFill>
+                  <pic:spPr>
+                    <a:xfrm>
+                      <a:off x="0" y="0"/>
+                      <a:ext cx="6296138" cy="4207866"/>
+                    </a:xfrm>
+                    <a:prstGeom prst="rect"/>
+                    <a:ln/>
+                  </pic:spPr>
+                </pic:pic>
+              </a:graphicData>
+            </a:graphic>
+          </wp:inline>
+        </w:drawing>
+      </w:r>
+      <w:r>
+        <w:rPr>
+          <w:rtl w:val="0"/>
+        </w:rPr>
+      </w:r>
+    </w:p>
+    <w:p>
+      <w:pPr>
+        <w:rPr/>
+      </w:pPr>
+      <w:r>
+        <w:rPr>
+          <w:rtl w:val="0"/>
+        </w:rPr>
+      </w:r>
+    </w:p>
+    <w:p>
+      <w:pPr>
+        <w:rPr/>
+      </w:pPr>
+      <w:r>
+        <w:rPr/>
+        <w:drawing>
+          <wp:inline distB="114300" distT="114300" distL="114300" distR="114300">
+            <wp:extent cx="5731200" cy="4292600"/>
+            <wp:effectExtent b="0" l="0" r="0" t="0"/>
+            <wp:docPr id="31" name="image25.png"/>
+            <a:graphic>
+              <a:graphicData uri="http://schemas.openxmlformats.org/drawingml/2006/picture">
+                <pic:pic>
+                  <pic:nvPicPr>
+                    <pic:cNvPr id="0" name="image25.png"/>
+                    <pic:cNvPicPr preferRelativeResize="0"/>
+                  </pic:nvPicPr>
+                  <pic:blipFill>
+                    <a:blip r:embed="rId47"/>
+                    <a:srcRect b="0" l="0" r="0" t="0"/>
+                    <a:stretch>
+                      <a:fillRect/>
+                    </a:stretch>
+                  </pic:blipFill>
+                  <pic:spPr>
+                    <a:xfrm>
+                      <a:off x="0" y="0"/>
+                      <a:ext cx="5731200" cy="4292600"/>
+                    </a:xfrm>
+                    <a:prstGeom prst="rect"/>
+                    <a:ln/>
+                  </pic:spPr>
+                </pic:pic>
+              </a:graphicData>
+            </a:graphic>
+          </wp:inline>
+        </w:drawing>
+      </w:r>
+      <w:r>
+        <w:rPr>
+          <w:rtl w:val="0"/>
+        </w:rPr>
+      </w:r>
+    </w:p>
+    <w:p>
+      <w:pPr>
+        <w:ind w:hanging="566.9291338582677"/>
+        <w:rPr/>
+      </w:pPr>
+      <w:r>
+        <w:rPr/>
+        <w:drawing>
+          <wp:inline distB="114300" distT="114300" distL="114300" distR="114300">
+            <wp:extent cx="6507638" cy="4351612"/>
+            <wp:effectExtent b="0" l="0" r="0" t="0"/>
+            <wp:docPr id="42" name="image59.png"/>
             <a:graphic>
               <a:graphicData uri="http://schemas.openxmlformats.org/drawingml/2006/picture">
                 <pic:pic>
                   <pic:nvPicPr>
                     <pic:cNvPr id="0" name="image59.png"/>
-                    <pic:cNvPicPr preferRelativeResize="0"/>
-                  </pic:nvPicPr>
-                  <pic:blipFill>
-                    <a:blip r:embed="rId23"/>
-                    <a:srcRect b="0" l="0" r="0" t="0"/>
-                    <a:stretch>
-                      <a:fillRect/>
-                    </a:stretch>
-                  </pic:blipFill>
-                  <pic:spPr>
-                    <a:xfrm>
-                      <a:off x="0" y="0"/>
-                      <a:ext cx="6200888" cy="4144208"/>
-                    </a:xfrm>
-                    <a:prstGeom prst="rect"/>
-                    <a:ln/>
-                  </pic:spPr>
-                </pic:pic>
-              </a:graphicData>
-            </a:graphic>
-          </wp:inline>
-        </w:drawing>
-      </w:r>
-      <w:r>
-        <w:rPr>
-          <w:rtl w:val="0"/>
-        </w:rPr>
-      </w:r>
-    </w:p>
-    <w:p>
-      <w:pPr>
-        <w:rPr/>
-      </w:pPr>
-      <w:r>
-        <w:rPr>
-          <w:rtl w:val="0"/>
-        </w:rPr>
-      </w:r>
-    </w:p>
-    <w:p>
-      <w:pPr>
-        <w:rPr/>
-      </w:pPr>
-      <w:r>
-        <w:rPr/>
-        <w:drawing>
-          <wp:inline distB="114300" distT="114300" distL="114300" distR="114300">
-            <wp:extent cx="5731200" cy="4292600"/>
-            <wp:effectExtent b="0" l="0" r="0" t="0"/>
-            <wp:docPr id="42" name="image34.png"/>
-            <a:graphic>
-              <a:graphicData uri="http://schemas.openxmlformats.org/drawingml/2006/picture">
-                <pic:pic>
-                  <pic:nvPicPr>
-                    <pic:cNvPr id="0" name="image34.png"/>
-                    <pic:cNvPicPr preferRelativeResize="0"/>
-                  </pic:nvPicPr>
-                  <pic:blipFill>
-                    <a:blip r:embed="rId45"/>
-                    <a:srcRect b="0" l="0" r="0" t="0"/>
-                    <a:stretch>
-                      <a:fillRect/>
-                    </a:stretch>
-                  </pic:blipFill>
-                  <pic:spPr>
-                    <a:xfrm>
-                      <a:off x="0" y="0"/>
-                      <a:ext cx="5731200" cy="4292600"/>
-                    </a:xfrm>
-                    <a:prstGeom prst="rect"/>
-                    <a:ln/>
-                  </pic:spPr>
-                </pic:pic>
-              </a:graphicData>
-            </a:graphic>
-          </wp:inline>
-        </w:drawing>
-      </w:r>
-      <w:r>
-        <w:rPr>
-          <w:rtl w:val="0"/>
-        </w:rPr>
-      </w:r>
-    </w:p>
-    <w:p>
-      <w:pPr>
-        <w:ind w:hanging="566.9291338582677"/>
-        <w:rPr/>
-      </w:pPr>
-      <w:r>
-        <w:rPr/>
-        <w:drawing>
-          <wp:inline distB="114300" distT="114300" distL="114300" distR="114300">
-            <wp:extent cx="6334238" cy="4233330"/>
-            <wp:effectExtent b="0" l="0" r="0" t="0"/>
-            <wp:docPr id="35" name="image42.png"/>
-            <a:graphic>
-              <a:graphicData uri="http://schemas.openxmlformats.org/drawingml/2006/picture">
-                <pic:pic>
-                  <pic:nvPicPr>
-                    <pic:cNvPr id="0" name="image42.png"/>
-                    <pic:cNvPicPr preferRelativeResize="0"/>
-                  </pic:nvPicPr>
-                  <pic:blipFill>
-                    <a:blip r:embed="rId23"/>
-                    <a:srcRect b="0" l="0" r="0" t="0"/>
-                    <a:stretch>
-                      <a:fillRect/>
-                    </a:stretch>
-                  </pic:blipFill>
-                  <pic:spPr>
-                    <a:xfrm>
-                      <a:off x="0" y="0"/>
-                      <a:ext cx="6334238" cy="4233330"/>
-                    </a:xfrm>
-                    <a:prstGeom prst="rect"/>
-                    <a:ln/>
-                  </pic:spPr>
-                </pic:pic>
-              </a:graphicData>
-            </a:graphic>
-          </wp:inline>
-        </w:drawing>
-      </w:r>
-      <w:r>
-        <w:rPr>
-          <w:rtl w:val="0"/>
-        </w:rPr>
-      </w:r>
-    </w:p>
-    <w:p>
-      <w:pPr>
-        <w:rPr/>
-      </w:pPr>
-      <w:r>
-        <w:rPr/>
-        <w:drawing>
-          <wp:inline distB="114300" distT="114300" distL="114300" distR="114300">
-            <wp:extent cx="5731200" cy="4292600"/>
-            <wp:effectExtent b="0" l="0" r="0" t="0"/>
-            <wp:docPr id="11" name="image4.png"/>
-            <a:graphic>
-              <a:graphicData uri="http://schemas.openxmlformats.org/drawingml/2006/picture">
-                <pic:pic>
-                  <pic:nvPicPr>
-                    <pic:cNvPr id="0" name="image4.png"/>
-                    <pic:cNvPicPr preferRelativeResize="0"/>
-                  </pic:nvPicPr>
-                  <pic:blipFill>
-                    <a:blip r:embed="rId46"/>
-                    <a:srcRect b="0" l="0" r="0" t="0"/>
-                    <a:stretch>
-                      <a:fillRect/>
-                    </a:stretch>
-                  </pic:blipFill>
-                  <pic:spPr>
-                    <a:xfrm>
-                      <a:off x="0" y="0"/>
-                      <a:ext cx="5731200" cy="4292600"/>
-                    </a:xfrm>
-                    <a:prstGeom prst="rect"/>
-                    <a:ln/>
-                  </pic:spPr>
-                </pic:pic>
-              </a:graphicData>
-            </a:graphic>
-          </wp:inline>
-        </w:drawing>
-      </w:r>
-      <w:r>
-        <w:rPr>
-          <w:rtl w:val="0"/>
-        </w:rPr>
-      </w:r>
-    </w:p>
-    <w:p>
-      <w:pPr>
-        <w:ind w:left="0" w:hanging="566.9291338582677"/>
-        <w:rPr/>
-      </w:pPr>
-      <w:r>
-        <w:rPr/>
-        <w:drawing>
-          <wp:inline distB="114300" distT="114300" distL="114300" distR="114300">
-            <wp:extent cx="6296138" cy="4207866"/>
-            <wp:effectExtent b="0" l="0" r="0" t="0"/>
-            <wp:docPr id="7" name="image25.png"/>
-            <a:graphic>
-              <a:graphicData uri="http://schemas.openxmlformats.org/drawingml/2006/picture">
-                <pic:pic>
-                  <pic:nvPicPr>
-                    <pic:cNvPr id="0" name="image25.png"/>
-                    <pic:cNvPicPr preferRelativeResize="0"/>
-                  </pic:nvPicPr>
-                  <pic:blipFill>
-                    <a:blip r:embed="rId23"/>
-                    <a:srcRect b="0" l="0" r="0" t="0"/>
-                    <a:stretch>
-                      <a:fillRect/>
-                    </a:stretch>
-                  </pic:blipFill>
-                  <pic:spPr>
-                    <a:xfrm>
-                      <a:off x="0" y="0"/>
-                      <a:ext cx="6296138" cy="4207866"/>
-                    </a:xfrm>
-                    <a:prstGeom prst="rect"/>
-                    <a:ln/>
-                  </pic:spPr>
-                </pic:pic>
-              </a:graphicData>
-            </a:graphic>
-          </wp:inline>
-        </w:drawing>
-      </w:r>
-      <w:r>
-        <w:rPr>
-          <w:rtl w:val="0"/>
-        </w:rPr>
-      </w:r>
-    </w:p>
-    <w:p>
-      <w:pPr>
-        <w:rPr/>
-      </w:pPr>
-      <w:r>
-        <w:rPr>
-          <w:rtl w:val="0"/>
-        </w:rPr>
-      </w:r>
-    </w:p>
-    <w:p>
-      <w:pPr>
-        <w:rPr/>
-      </w:pPr>
-      <w:r>
-        <w:rPr/>
-        <w:drawing>
-          <wp:inline distB="114300" distT="114300" distL="114300" distR="114300">
-            <wp:extent cx="5731200" cy="4292600"/>
-            <wp:effectExtent b="0" l="0" r="0" t="0"/>
-            <wp:docPr id="28" name="image19.png"/>
-            <a:graphic>
-              <a:graphicData uri="http://schemas.openxmlformats.org/drawingml/2006/picture">
-                <pic:pic>
-                  <pic:nvPicPr>
-                    <pic:cNvPr id="0" name="image19.png"/>
-                    <pic:cNvPicPr preferRelativeResize="0"/>
-                  </pic:nvPicPr>
-                  <pic:blipFill>
-                    <a:blip r:embed="rId47"/>
-                    <a:srcRect b="0" l="0" r="0" t="0"/>
-                    <a:stretch>
-                      <a:fillRect/>
-                    </a:stretch>
-                  </pic:blipFill>
-                  <pic:spPr>
-                    <a:xfrm>
-                      <a:off x="0" y="0"/>
-                      <a:ext cx="5731200" cy="4292600"/>
-                    </a:xfrm>
-                    <a:prstGeom prst="rect"/>
-                    <a:ln/>
-                  </pic:spPr>
-                </pic:pic>
-              </a:graphicData>
-            </a:graphic>
-          </wp:inline>
-        </w:drawing>
-      </w:r>
-      <w:r>
-        <w:rPr>
-          <w:rtl w:val="0"/>
-        </w:rPr>
-      </w:r>
-    </w:p>
-    <w:p>
-      <w:pPr>
-        <w:ind w:hanging="566.9291338582677"/>
-        <w:rPr/>
-      </w:pPr>
-      <w:r>
-        <w:rPr/>
-        <w:drawing>
-          <wp:inline distB="114300" distT="114300" distL="114300" distR="114300">
-            <wp:extent cx="6507638" cy="4351612"/>
-            <wp:effectExtent b="0" l="0" r="0" t="0"/>
-            <wp:docPr id="39" name="image46.png"/>
-            <a:graphic>
-              <a:graphicData uri="http://schemas.openxmlformats.org/drawingml/2006/picture">
-                <pic:pic>
-                  <pic:nvPicPr>
-                    <pic:cNvPr id="0" name="image46.png"/>
                     <pic:cNvPicPr preferRelativeResize="0"/>
                   </pic:nvPicPr>
                   <pic:blipFill>
@@ -4310,12 +4310,12 @@
           <wp:inline distB="114300" distT="114300" distL="114300" distR="114300">
             <wp:extent cx="5617839" cy="4211050"/>
             <wp:effectExtent b="0" l="0" r="0" t="0"/>
-            <wp:docPr id="21" name="image14.png"/>
-            <a:graphic>
-              <a:graphicData uri="http://schemas.openxmlformats.org/drawingml/2006/picture">
-                <pic:pic>
-                  <pic:nvPicPr>
-                    <pic:cNvPr id="0" name="image14.png"/>
+            <wp:docPr id="23" name="image15.png"/>
+            <a:graphic>
+              <a:graphicData uri="http://schemas.openxmlformats.org/drawingml/2006/picture">
+                <pic:pic>
+                  <pic:nvPicPr>
+                    <pic:cNvPr id="0" name="image15.png"/>
                     <pic:cNvPicPr preferRelativeResize="0"/>
                   </pic:nvPicPr>
                   <pic:blipFill>
@@ -4359,12 +4359,12 @@
           <wp:inline distB="114300" distT="114300" distL="114300" distR="114300">
             <wp:extent cx="5334113" cy="4131934"/>
             <wp:effectExtent b="0" l="0" r="0" t="0"/>
-            <wp:docPr id="20" name="image7.png"/>
-            <a:graphic>
-              <a:graphicData uri="http://schemas.openxmlformats.org/drawingml/2006/picture">
-                <pic:pic>
-                  <pic:nvPicPr>
-                    <pic:cNvPr id="0" name="image7.png"/>
+            <wp:docPr id="22" name="image11.png"/>
+            <a:graphic>
+              <a:graphicData uri="http://schemas.openxmlformats.org/drawingml/2006/picture">
+                <pic:pic>
+                  <pic:nvPicPr>
+                    <pic:cNvPr id="0" name="image11.png"/>
                     <pic:cNvPicPr preferRelativeResize="0"/>
                   </pic:nvPicPr>
                   <pic:blipFill>
@@ -4434,12 +4434,12 @@
           <wp:inline distB="114300" distT="114300" distL="114300" distR="114300">
             <wp:extent cx="5745600" cy="4305300"/>
             <wp:effectExtent b="0" l="0" r="0" t="0"/>
-            <wp:docPr id="4" name="image15.png"/>
-            <a:graphic>
-              <a:graphicData uri="http://schemas.openxmlformats.org/drawingml/2006/picture">
-                <pic:pic>
-                  <pic:nvPicPr>
-                    <pic:cNvPr id="0" name="image15.png"/>
+            <wp:docPr id="5" name="image18.png"/>
+            <a:graphic>
+              <a:graphicData uri="http://schemas.openxmlformats.org/drawingml/2006/picture">
+                <pic:pic>
+                  <pic:nvPicPr>
+                    <pic:cNvPr id="0" name="image18.png"/>
                     <pic:cNvPicPr preferRelativeResize="0"/>
                   </pic:nvPicPr>
                   <pic:blipFill>
@@ -4489,12 +4489,12 @@
           <wp:inline distB="114300" distT="114300" distL="114300" distR="114300">
             <wp:extent cx="5745600" cy="3886200"/>
             <wp:effectExtent b="0" l="0" r="0" t="0"/>
-            <wp:docPr id="55" name="image53.png"/>
-            <a:graphic>
-              <a:graphicData uri="http://schemas.openxmlformats.org/drawingml/2006/picture">
-                <pic:pic>
-                  <pic:nvPicPr>
-                    <pic:cNvPr id="0" name="image53.png"/>
+            <wp:docPr id="58" name="image40.png"/>
+            <a:graphic>
+              <a:graphicData uri="http://schemas.openxmlformats.org/drawingml/2006/picture">
+                <pic:pic>
+                  <pic:nvPicPr>
+                    <pic:cNvPr id="0" name="image40.png"/>
                     <pic:cNvPicPr preferRelativeResize="0"/>
                   </pic:nvPicPr>
                   <pic:blipFill>
@@ -4537,12 +4537,12 @@
           <wp:inline distB="114300" distT="114300" distL="114300" distR="114300">
             <wp:extent cx="5745600" cy="4305300"/>
             <wp:effectExtent b="0" l="0" r="0" t="0"/>
-            <wp:docPr id="30" name="image27.png"/>
-            <a:graphic>
-              <a:graphicData uri="http://schemas.openxmlformats.org/drawingml/2006/picture">
-                <pic:pic>
-                  <pic:nvPicPr>
-                    <pic:cNvPr id="0" name="image27.png"/>
+            <wp:docPr id="33" name="image31.png"/>
+            <a:graphic>
+              <a:graphicData uri="http://schemas.openxmlformats.org/drawingml/2006/picture">
+                <pic:pic>
+                  <pic:nvPicPr>
+                    <pic:cNvPr id="0" name="image31.png"/>
                     <pic:cNvPicPr preferRelativeResize="0"/>
                   </pic:nvPicPr>
                   <pic:blipFill>
@@ -4582,12 +4582,12 @@
           <wp:inline distB="114300" distT="114300" distL="114300" distR="114300">
             <wp:extent cx="5745600" cy="3898900"/>
             <wp:effectExtent b="0" l="0" r="0" t="0"/>
-            <wp:docPr id="40" name="image31.png"/>
-            <a:graphic>
-              <a:graphicData uri="http://schemas.openxmlformats.org/drawingml/2006/picture">
-                <pic:pic>
-                  <pic:nvPicPr>
-                    <pic:cNvPr id="0" name="image31.png"/>
+            <wp:docPr id="43" name="image35.png"/>
+            <a:graphic>
+              <a:graphicData uri="http://schemas.openxmlformats.org/drawingml/2006/picture">
+                <pic:pic>
+                  <pic:nvPicPr>
+                    <pic:cNvPr id="0" name="image35.png"/>
                     <pic:cNvPicPr preferRelativeResize="0"/>
                   </pic:nvPicPr>
                   <pic:blipFill>
@@ -4855,6 +4855,75 @@
         </w:rPr>
         <w:t xml:space="preserve">Although there are slow transfer time penalties, it decided to choose a set of parameters that are slow and accurate (within tolerance of 1000uL). On the other hand, the penalization worked for ver4 multiplication trials. It worked in the opposite direction, even suggesting parameters that are capable of transferring liquid of much higher viscosity.</w:t>
       </w:r>
+    </w:p>
+    <w:p>
+      <w:pPr>
+        <w:rPr/>
+      </w:pPr>
+      <w:r>
+        <w:rPr>
+          <w:rtl w:val="0"/>
+        </w:rPr>
+      </w:r>
+    </w:p>
+    <w:p>
+      <w:pPr>
+        <w:rPr/>
+      </w:pPr>
+      <w:r>
+        <w:rPr>
+          <w:rtl w:val="0"/>
+        </w:rPr>
+      </w:r>
+    </w:p>
+    <w:p>
+      <w:pPr>
+        <w:rPr>
+          <w:b w:val="1"/>
+        </w:rPr>
+      </w:pPr>
+      <w:r>
+        <w:rPr>
+          <w:b w:val="1"/>
+          <w:rtl w:val="0"/>
+        </w:rPr>
+        <w:t xml:space="preserve">6 April </w:t>
+      </w:r>
+    </w:p>
+    <w:p>
+      <w:pPr>
+        <w:rPr>
+          <w:b w:val="1"/>
+        </w:rPr>
+      </w:pPr>
+      <w:r>
+        <w:rPr>
+          <w:b w:val="1"/>
+          <w:rtl w:val="0"/>
+        </w:rPr>
+        <w:t xml:space="preserve">Scaling: divide, Order: unorderedT</w:t>
+      </w:r>
+    </w:p>
+    <w:p>
+      <w:pPr>
+        <w:rPr/>
+      </w:pPr>
+      <w:r>
+        <w:rPr>
+          <w:rtl w:val="0"/>
+        </w:rPr>
+      </w:r>
+    </w:p>
+    <w:p>
+      <w:pPr>
+        <w:rPr/>
+      </w:pPr>
+      <w:r>
+        <w:rPr>
+          <w:rtl w:val="0"/>
+        </w:rPr>
+        <w:t xml:space="preserve">There are more variations in the sets of parameters generated but the last 4 sets are repeated. Transfer time measured is around the same as that of standard calibration and the percentage error is around 3%. </w:t>
+      </w:r>
       <w:r>
         <w:br w:type="page"/>
       </w:r>
@@ -4874,7 +4943,7 @@
           <wp:inline distB="114300" distT="114300" distL="114300" distR="114300">
             <wp:extent cx="5438888" cy="4004753"/>
             <wp:effectExtent b="0" l="0" r="0" t="0"/>
-            <wp:docPr id="56" name="image56.png"/>
+            <wp:docPr id="59" name="image56.png"/>
             <a:graphic>
               <a:graphicData uri="http://schemas.openxmlformats.org/drawingml/2006/picture">
                 <pic:pic>
@@ -4919,12 +4988,12 @@
           <wp:inline distB="114300" distT="114300" distL="114300" distR="114300">
             <wp:extent cx="5745600" cy="3937000"/>
             <wp:effectExtent b="0" l="0" r="0" t="0"/>
-            <wp:docPr id="5" name="image3.png"/>
-            <a:graphic>
-              <a:graphicData uri="http://schemas.openxmlformats.org/drawingml/2006/picture">
-                <pic:pic>
-                  <pic:nvPicPr>
-                    <pic:cNvPr id="0" name="image3.png"/>
+            <wp:docPr id="6" name="image16.png"/>
+            <a:graphic>
+              <a:graphicData uri="http://schemas.openxmlformats.org/drawingml/2006/picture">
+                <pic:pic>
+                  <pic:nvPicPr>
+                    <pic:cNvPr id="0" name="image16.png"/>
                     <pic:cNvPicPr preferRelativeResize="0"/>
                   </pic:nvPicPr>
                   <pic:blipFill>
@@ -4938,6 +5007,64 @@
                     <a:xfrm>
                       <a:off x="0" y="0"/>
                       <a:ext cx="5745600" cy="3937000"/>
+                    </a:xfrm>
+                    <a:prstGeom prst="rect"/>
+                    <a:ln/>
+                  </pic:spPr>
+                </pic:pic>
+              </a:graphicData>
+            </a:graphic>
+          </wp:inline>
+        </w:drawing>
+      </w:r>
+      <w:r>
+        <w:rPr>
+          <w:rtl w:val="0"/>
+        </w:rPr>
+      </w:r>
+    </w:p>
+    <w:p>
+      <w:pPr>
+        <w:rPr/>
+      </w:pPr>
+      <w:r>
+        <w:br w:type="page"/>
+      </w:r>
+      <w:r>
+        <w:rPr>
+          <w:rtl w:val="0"/>
+        </w:rPr>
+      </w:r>
+    </w:p>
+    <w:p>
+      <w:pPr>
+        <w:rPr/>
+      </w:pPr>
+      <w:r>
+        <w:rPr/>
+        <w:drawing>
+          <wp:inline distB="114300" distT="114300" distL="114300" distR="114300">
+            <wp:extent cx="5745600" cy="4089400"/>
+            <wp:effectExtent b="0" l="0" r="0" t="0"/>
+            <wp:docPr id="2" name="image12.png"/>
+            <a:graphic>
+              <a:graphicData uri="http://schemas.openxmlformats.org/drawingml/2006/picture">
+                <pic:pic>
+                  <pic:nvPicPr>
+                    <pic:cNvPr id="0" name="image12.png"/>
+                    <pic:cNvPicPr preferRelativeResize="0"/>
+                  </pic:nvPicPr>
+                  <pic:blipFill>
+                    <a:blip r:embed="rId56"/>
+                    <a:srcRect b="0" l="0" r="0" t="0"/>
+                    <a:stretch>
+                      <a:fillRect/>
+                    </a:stretch>
+                  </pic:blipFill>
+                  <pic:spPr>
+                    <a:xfrm>
+                      <a:off x="0" y="0"/>
+                      <a:ext cx="5745600" cy="4089400"/>
                     </a:xfrm>
                     <a:prstGeom prst="rect"/>
                     <a:ln/>
@@ -5007,7 +5134,202 @@
           <wp:inline distB="114300" distT="114300" distL="114300" distR="114300">
             <wp:extent cx="5305538" cy="3979153"/>
             <wp:effectExtent b="0" l="0" r="0" t="0"/>
-            <wp:docPr id="36" name="image26.png"/>
+            <wp:docPr id="39" name="image32.png"/>
+            <a:graphic>
+              <a:graphicData uri="http://schemas.openxmlformats.org/drawingml/2006/picture">
+                <pic:pic>
+                  <pic:nvPicPr>
+                    <pic:cNvPr id="0" name="image32.png"/>
+                    <pic:cNvPicPr preferRelativeResize="0"/>
+                  </pic:nvPicPr>
+                  <pic:blipFill>
+                    <a:blip r:embed="rId52"/>
+                    <a:srcRect b="0" l="0" r="0" t="0"/>
+                    <a:stretch>
+                      <a:fillRect/>
+                    </a:stretch>
+                  </pic:blipFill>
+                  <pic:spPr>
+                    <a:xfrm>
+                      <a:off x="0" y="0"/>
+                      <a:ext cx="5305538" cy="3979153"/>
+                    </a:xfrm>
+                    <a:prstGeom prst="rect"/>
+                    <a:ln/>
+                  </pic:spPr>
+                </pic:pic>
+              </a:graphicData>
+            </a:graphic>
+          </wp:inline>
+        </w:drawing>
+      </w:r>
+      <w:r>
+        <w:rPr>
+          <w:rtl w:val="0"/>
+        </w:rPr>
+      </w:r>
+    </w:p>
+    <w:p>
+      <w:pPr>
+        <w:ind w:left="0" w:hanging="708.6614173228347"/>
+        <w:rPr/>
+      </w:pPr>
+      <w:r>
+        <w:rPr/>
+        <w:drawing>
+          <wp:inline distB="114300" distT="114300" distL="114300" distR="114300">
+            <wp:extent cx="6608137" cy="4402241"/>
+            <wp:effectExtent b="0" l="0" r="0" t="0"/>
+            <wp:docPr id="34" name="image60.png"/>
+            <a:graphic>
+              <a:graphicData uri="http://schemas.openxmlformats.org/drawingml/2006/picture">
+                <pic:pic>
+                  <pic:nvPicPr>
+                    <pic:cNvPr id="0" name="image60.png"/>
+                    <pic:cNvPicPr preferRelativeResize="0"/>
+                  </pic:nvPicPr>
+                  <pic:blipFill>
+                    <a:blip r:embed="rId57"/>
+                    <a:srcRect b="0" l="0" r="0" t="0"/>
+                    <a:stretch>
+                      <a:fillRect/>
+                    </a:stretch>
+                  </pic:blipFill>
+                  <pic:spPr>
+                    <a:xfrm>
+                      <a:off x="0" y="0"/>
+                      <a:ext cx="6608137" cy="4402241"/>
+                    </a:xfrm>
+                    <a:prstGeom prst="rect"/>
+                    <a:ln/>
+                  </pic:spPr>
+                </pic:pic>
+              </a:graphicData>
+            </a:graphic>
+          </wp:inline>
+        </w:drawing>
+      </w:r>
+      <w:r>
+        <w:rPr>
+          <w:rtl w:val="0"/>
+        </w:rPr>
+        <w:t xml:space="preserve"> </w:t>
+      </w:r>
+    </w:p>
+    <w:p>
+      <w:pPr>
+        <w:rPr/>
+      </w:pPr>
+      <w:r>
+        <w:rPr/>
+        <w:drawing>
+          <wp:inline distB="114300" distT="114300" distL="114300" distR="114300">
+            <wp:extent cx="5745600" cy="4305300"/>
+            <wp:effectExtent b="0" l="0" r="0" t="0"/>
+            <wp:docPr id="7" name="image24.png"/>
+            <a:graphic>
+              <a:graphicData uri="http://schemas.openxmlformats.org/drawingml/2006/picture">
+                <pic:pic>
+                  <pic:nvPicPr>
+                    <pic:cNvPr id="0" name="image24.png"/>
+                    <pic:cNvPicPr preferRelativeResize="0"/>
+                  </pic:nvPicPr>
+                  <pic:blipFill>
+                    <a:blip r:embed="rId58"/>
+                    <a:srcRect b="0" l="0" r="0" t="0"/>
+                    <a:stretch>
+                      <a:fillRect/>
+                    </a:stretch>
+                  </pic:blipFill>
+                  <pic:spPr>
+                    <a:xfrm>
+                      <a:off x="0" y="0"/>
+                      <a:ext cx="5745600" cy="4305300"/>
+                    </a:xfrm>
+                    <a:prstGeom prst="rect"/>
+                    <a:ln/>
+                  </pic:spPr>
+                </pic:pic>
+              </a:graphicData>
+            </a:graphic>
+          </wp:inline>
+        </w:drawing>
+      </w:r>
+      <w:r>
+        <w:rPr>
+          <w:rtl w:val="0"/>
+        </w:rPr>
+      </w:r>
+    </w:p>
+    <w:p>
+      <w:pPr>
+        <w:rPr/>
+      </w:pPr>
+      <w:r>
+        <w:rPr/>
+        <w:drawing>
+          <wp:inline distB="114300" distT="114300" distL="114300" distR="114300">
+            <wp:extent cx="5745600" cy="3886200"/>
+            <wp:effectExtent b="0" l="0" r="0" t="0"/>
+            <wp:docPr id="57" name="image48.png"/>
+            <a:graphic>
+              <a:graphicData uri="http://schemas.openxmlformats.org/drawingml/2006/picture">
+                <pic:pic>
+                  <pic:nvPicPr>
+                    <pic:cNvPr id="0" name="image48.png"/>
+                    <pic:cNvPicPr preferRelativeResize="0"/>
+                  </pic:nvPicPr>
+                  <pic:blipFill>
+                    <a:blip r:embed="rId59"/>
+                    <a:srcRect b="0" l="0" r="0" t="0"/>
+                    <a:stretch>
+                      <a:fillRect/>
+                    </a:stretch>
+                  </pic:blipFill>
+                  <pic:spPr>
+                    <a:xfrm>
+                      <a:off x="0" y="0"/>
+                      <a:ext cx="5745600" cy="3886200"/>
+                    </a:xfrm>
+                    <a:prstGeom prst="rect"/>
+                    <a:ln/>
+                  </pic:spPr>
+                </pic:pic>
+              </a:graphicData>
+            </a:graphic>
+          </wp:inline>
+        </w:drawing>
+      </w:r>
+      <w:r>
+        <w:rPr>
+          <w:rtl w:val="0"/>
+        </w:rPr>
+      </w:r>
+    </w:p>
+    <w:p>
+      <w:pPr>
+        <w:rPr/>
+      </w:pPr>
+      <w:r>
+        <w:br w:type="page"/>
+      </w:r>
+      <w:r>
+        <w:rPr>
+          <w:rtl w:val="0"/>
+        </w:rPr>
+      </w:r>
+    </w:p>
+    <w:p>
+      <w:pPr>
+        <w:rPr/>
+      </w:pPr>
+      <w:r>
+        <w:rPr/>
+        <w:drawing>
+          <wp:inline distB="114300" distT="114300" distL="114300" distR="114300">
+            <wp:extent cx="5745600" cy="4305300"/>
+            <wp:effectExtent b="0" l="0" r="0" t="0"/>
+            <wp:docPr id="27" name="image26.png"/>
             <a:graphic>
               <a:graphicData uri="http://schemas.openxmlformats.org/drawingml/2006/picture">
                 <pic:pic>
@@ -5016,99 +5338,7 @@
                     <pic:cNvPicPr preferRelativeResize="0"/>
                   </pic:nvPicPr>
                   <pic:blipFill>
-                    <a:blip r:embed="rId52"/>
-                    <a:srcRect b="0" l="0" r="0" t="0"/>
-                    <a:stretch>
-                      <a:fillRect/>
-                    </a:stretch>
-                  </pic:blipFill>
-                  <pic:spPr>
-                    <a:xfrm>
-                      <a:off x="0" y="0"/>
-                      <a:ext cx="5305538" cy="3979153"/>
-                    </a:xfrm>
-                    <a:prstGeom prst="rect"/>
-                    <a:ln/>
-                  </pic:spPr>
-                </pic:pic>
-              </a:graphicData>
-            </a:graphic>
-          </wp:inline>
-        </w:drawing>
-      </w:r>
-      <w:r>
-        <w:rPr>
-          <w:rtl w:val="0"/>
-        </w:rPr>
-      </w:r>
-    </w:p>
-    <w:p>
-      <w:pPr>
-        <w:ind w:left="0" w:hanging="708.6614173228347"/>
-        <w:rPr/>
-      </w:pPr>
-      <w:r>
-        <w:rPr/>
-        <w:drawing>
-          <wp:inline distB="114300" distT="114300" distL="114300" distR="114300">
-            <wp:extent cx="6608137" cy="4402241"/>
-            <wp:effectExtent b="0" l="0" r="0" t="0"/>
-            <wp:docPr id="31" name="image49.png"/>
-            <a:graphic>
-              <a:graphicData uri="http://schemas.openxmlformats.org/drawingml/2006/picture">
-                <pic:pic>
-                  <pic:nvPicPr>
-                    <pic:cNvPr id="0" name="image49.png"/>
-                    <pic:cNvPicPr preferRelativeResize="0"/>
-                  </pic:nvPicPr>
-                  <pic:blipFill>
-                    <a:blip r:embed="rId56"/>
-                    <a:srcRect b="0" l="0" r="0" t="0"/>
-                    <a:stretch>
-                      <a:fillRect/>
-                    </a:stretch>
-                  </pic:blipFill>
-                  <pic:spPr>
-                    <a:xfrm>
-                      <a:off x="0" y="0"/>
-                      <a:ext cx="6608137" cy="4402241"/>
-                    </a:xfrm>
-                    <a:prstGeom prst="rect"/>
-                    <a:ln/>
-                  </pic:spPr>
-                </pic:pic>
-              </a:graphicData>
-            </a:graphic>
-          </wp:inline>
-        </w:drawing>
-      </w:r>
-      <w:r>
-        <w:rPr>
-          <w:rtl w:val="0"/>
-        </w:rPr>
-        <w:t xml:space="preserve"> </w:t>
-      </w:r>
-    </w:p>
-    <w:p>
-      <w:pPr>
-        <w:rPr/>
-      </w:pPr>
-      <w:r>
-        <w:rPr/>
-        <w:drawing>
-          <wp:inline distB="114300" distT="114300" distL="114300" distR="114300">
-            <wp:extent cx="5745600" cy="4305300"/>
-            <wp:effectExtent b="0" l="0" r="0" t="0"/>
-            <wp:docPr id="6" name="image12.png"/>
-            <a:graphic>
-              <a:graphicData uri="http://schemas.openxmlformats.org/drawingml/2006/picture">
-                <pic:pic>
-                  <pic:nvPicPr>
-                    <pic:cNvPr id="0" name="image12.png"/>
-                    <pic:cNvPicPr preferRelativeResize="0"/>
-                  </pic:nvPicPr>
-                  <pic:blipFill>
-                    <a:blip r:embed="rId57"/>
+                    <a:blip r:embed="rId60"/>
                     <a:srcRect b="0" l="0" r="0" t="0"/>
                     <a:stretch>
                       <a:fillRect/>
@@ -5144,16 +5374,16 @@
           <wp:inline distB="114300" distT="114300" distL="114300" distR="114300">
             <wp:extent cx="5745600" cy="3886200"/>
             <wp:effectExtent b="0" l="0" r="0" t="0"/>
-            <wp:docPr id="54" name="image45.png"/>
-            <a:graphic>
-              <a:graphicData uri="http://schemas.openxmlformats.org/drawingml/2006/picture">
-                <pic:pic>
-                  <pic:nvPicPr>
-                    <pic:cNvPr id="0" name="image45.png"/>
-                    <pic:cNvPicPr preferRelativeResize="0"/>
-                  </pic:nvPicPr>
-                  <pic:blipFill>
-                    <a:blip r:embed="rId58"/>
+            <wp:docPr id="17" name="image4.png"/>
+            <a:graphic>
+              <a:graphicData uri="http://schemas.openxmlformats.org/drawingml/2006/picture">
+                <pic:pic>
+                  <pic:nvPicPr>
+                    <pic:cNvPr id="0" name="image4.png"/>
+                    <pic:cNvPicPr preferRelativeResize="0"/>
+                  </pic:nvPicPr>
+                  <pic:blipFill>
+                    <a:blip r:embed="rId61"/>
                     <a:srcRect b="0" l="0" r="0" t="0"/>
                     <a:stretch>
                       <a:fillRect/>

</xml_diff>

<commit_message>
Report and diagram update- 17 April
</commit_message>
<xml_diff>
--- a/Opentrons_experiments/Reports/Viscosity_project_section 2_summary_1275cP.docx
+++ b/Opentrons_experiments/Reports/Viscosity_project_section 2_summary_1275cP.docx
@@ -998,12 +998,12 @@
           <wp:inline distB="114300" distT="114300" distL="114300" distR="114300">
             <wp:extent cx="5117260" cy="4172950"/>
             <wp:effectExtent b="0" l="0" r="0" t="0"/>
-            <wp:docPr id="3" name="image9.png"/>
-            <a:graphic>
-              <a:graphicData uri="http://schemas.openxmlformats.org/drawingml/2006/picture">
-                <pic:pic>
-                  <pic:nvPicPr>
-                    <pic:cNvPr id="0" name="image9.png"/>
+            <wp:docPr id="3" name="image6.png"/>
+            <a:graphic>
+              <a:graphicData uri="http://schemas.openxmlformats.org/drawingml/2006/picture">
+                <pic:pic>
+                  <pic:nvPicPr>
+                    <pic:cNvPr id="0" name="image6.png"/>
                     <pic:cNvPicPr preferRelativeResize="0"/>
                   </pic:nvPicPr>
                   <pic:blipFill>
@@ -1055,12 +1055,12 @@
           <wp:inline distB="114300" distT="114300" distL="114300" distR="114300">
             <wp:extent cx="5110163" cy="4167162"/>
             <wp:effectExtent b="0" l="0" r="0" t="0"/>
-            <wp:docPr id="37" name="image28.png"/>
-            <a:graphic>
-              <a:graphicData uri="http://schemas.openxmlformats.org/drawingml/2006/picture">
-                <pic:pic>
-                  <pic:nvPicPr>
-                    <pic:cNvPr id="0" name="image28.png"/>
+            <wp:docPr id="39" name="image25.png"/>
+            <a:graphic>
+              <a:graphicData uri="http://schemas.openxmlformats.org/drawingml/2006/picture">
+                <pic:pic>
+                  <pic:nvPicPr>
+                    <pic:cNvPr id="0" name="image25.png"/>
                     <pic:cNvPicPr preferRelativeResize="0"/>
                   </pic:nvPicPr>
                   <pic:blipFill>
@@ -1112,12 +1112,12 @@
           <wp:inline distB="114300" distT="114300" distL="114300" distR="114300">
             <wp:extent cx="5119688" cy="4019518"/>
             <wp:effectExtent b="0" l="0" r="0" t="0"/>
-            <wp:docPr id="9" name="image4.png"/>
-            <a:graphic>
-              <a:graphicData uri="http://schemas.openxmlformats.org/drawingml/2006/picture">
-                <pic:pic>
-                  <pic:nvPicPr>
-                    <pic:cNvPr id="0" name="image4.png"/>
+            <wp:docPr id="9" name="image3.png"/>
+            <a:graphic>
+              <a:graphicData uri="http://schemas.openxmlformats.org/drawingml/2006/picture">
+                <pic:pic>
+                  <pic:nvPicPr>
+                    <pic:cNvPr id="0" name="image3.png"/>
                     <pic:cNvPicPr preferRelativeResize="0"/>
                   </pic:nvPicPr>
                   <pic:blipFill>
@@ -1169,12 +1169,12 @@
           <wp:inline distB="114300" distT="114300" distL="114300" distR="114300">
             <wp:extent cx="5129213" cy="4117569"/>
             <wp:effectExtent b="0" l="0" r="0" t="0"/>
-            <wp:docPr id="20" name="image5.png"/>
-            <a:graphic>
-              <a:graphicData uri="http://schemas.openxmlformats.org/drawingml/2006/picture">
-                <pic:pic>
-                  <pic:nvPicPr>
-                    <pic:cNvPr id="0" name="image5.png"/>
+            <wp:docPr id="22" name="image16.png"/>
+            <a:graphic>
+              <a:graphicData uri="http://schemas.openxmlformats.org/drawingml/2006/picture">
+                <pic:pic>
+                  <pic:nvPicPr>
+                    <pic:cNvPr id="0" name="image16.png"/>
                     <pic:cNvPicPr preferRelativeResize="0"/>
                   </pic:nvPicPr>
                   <pic:blipFill>
@@ -1239,12 +1239,12 @@
           <wp:inline distB="114300" distT="114300" distL="114300" distR="114300">
             <wp:extent cx="5477422" cy="4103517"/>
             <wp:effectExtent b="0" l="0" r="0" t="0"/>
-            <wp:docPr id="31" name="image34.png"/>
-            <a:graphic>
-              <a:graphicData uri="http://schemas.openxmlformats.org/drawingml/2006/picture">
-                <pic:pic>
-                  <pic:nvPicPr>
-                    <pic:cNvPr id="0" name="image34.png"/>
+            <wp:docPr id="33" name="image36.png"/>
+            <a:graphic>
+              <a:graphicData uri="http://schemas.openxmlformats.org/drawingml/2006/picture">
+                <pic:pic>
+                  <pic:nvPicPr>
+                    <pic:cNvPr id="0" name="image36.png"/>
                     <pic:cNvPicPr preferRelativeResize="0"/>
                   </pic:nvPicPr>
                   <pic:blipFill>
@@ -1292,12 +1292,12 @@
           <wp:inline distB="114300" distT="114300" distL="114300" distR="114300">
             <wp:extent cx="6524097" cy="4359021"/>
             <wp:effectExtent b="0" l="0" r="0" t="0"/>
-            <wp:docPr id="63" name="image72.png"/>
-            <a:graphic>
-              <a:graphicData uri="http://schemas.openxmlformats.org/drawingml/2006/picture">
-                <pic:pic>
-                  <pic:nvPicPr>
-                    <pic:cNvPr id="0" name="image72.png"/>
+            <wp:docPr id="66" name="image75.png"/>
+            <a:graphic>
+              <a:graphicData uri="http://schemas.openxmlformats.org/drawingml/2006/picture">
+                <pic:pic>
+                  <pic:nvPicPr>
+                    <pic:cNvPr id="0" name="image75.png"/>
                     <pic:cNvPicPr preferRelativeResize="0"/>
                   </pic:nvPicPr>
                   <pic:blipFill>
@@ -1344,12 +1344,12 @@
           <wp:inline distB="114300" distT="114300" distL="114300" distR="114300">
             <wp:extent cx="5567363" cy="4170898"/>
             <wp:effectExtent b="0" l="0" r="0" t="0"/>
-            <wp:docPr id="68" name="image69.png"/>
-            <a:graphic>
-              <a:graphicData uri="http://schemas.openxmlformats.org/drawingml/2006/picture">
-                <pic:pic>
-                  <pic:nvPicPr>
-                    <pic:cNvPr id="0" name="image69.png"/>
+            <wp:docPr id="71" name="image64.png"/>
+            <a:graphic>
+              <a:graphicData uri="http://schemas.openxmlformats.org/drawingml/2006/picture">
+                <pic:pic>
+                  <pic:nvPicPr>
+                    <pic:cNvPr id="0" name="image64.png"/>
                     <pic:cNvPicPr preferRelativeResize="0"/>
                   </pic:nvPicPr>
                   <pic:blipFill>
@@ -1397,12 +1397,12 @@
           <wp:inline distB="114300" distT="114300" distL="114300" distR="114300">
             <wp:extent cx="6591413" cy="4400913"/>
             <wp:effectExtent b="0" l="0" r="0" t="0"/>
-            <wp:docPr id="1" name="image36.png"/>
-            <a:graphic>
-              <a:graphicData uri="http://schemas.openxmlformats.org/drawingml/2006/picture">
-                <pic:pic>
-                  <pic:nvPicPr>
-                    <pic:cNvPr id="0" name="image36.png"/>
+            <wp:docPr id="1" name="image46.png"/>
+            <a:graphic>
+              <a:graphicData uri="http://schemas.openxmlformats.org/drawingml/2006/picture">
+                <pic:pic>
+                  <pic:nvPicPr>
+                    <pic:cNvPr id="0" name="image46.png"/>
                     <pic:cNvPicPr preferRelativeResize="0"/>
                   </pic:nvPicPr>
                   <pic:blipFill>
@@ -1449,12 +1449,12 @@
           <wp:inline distB="114300" distT="114300" distL="114300" distR="114300">
             <wp:extent cx="5731200" cy="4292600"/>
             <wp:effectExtent b="0" l="0" r="0" t="0"/>
-            <wp:docPr id="48" name="image43.png"/>
-            <a:graphic>
-              <a:graphicData uri="http://schemas.openxmlformats.org/drawingml/2006/picture">
-                <pic:pic>
-                  <pic:nvPicPr>
-                    <pic:cNvPr id="0" name="image43.png"/>
+            <wp:docPr id="50" name="image50.png"/>
+            <a:graphic>
+              <a:graphicData uri="http://schemas.openxmlformats.org/drawingml/2006/picture">
+                <pic:pic>
+                  <pic:nvPicPr>
+                    <pic:cNvPr id="0" name="image50.png"/>
                     <pic:cNvPicPr preferRelativeResize="0"/>
                   </pic:nvPicPr>
                   <pic:blipFill>
@@ -1505,12 +1505,12 @@
           <wp:inline distB="114300" distT="114300" distL="114300" distR="114300">
             <wp:extent cx="5745600" cy="3886200"/>
             <wp:effectExtent b="0" l="0" r="0" t="0"/>
-            <wp:docPr id="40" name="image35.png"/>
-            <a:graphic>
-              <a:graphicData uri="http://schemas.openxmlformats.org/drawingml/2006/picture">
-                <pic:pic>
-                  <pic:nvPicPr>
-                    <pic:cNvPr id="0" name="image35.png"/>
+            <wp:docPr id="42" name="image33.png"/>
+            <a:graphic>
+              <a:graphicData uri="http://schemas.openxmlformats.org/drawingml/2006/picture">
+                <pic:pic>
+                  <pic:nvPicPr>
+                    <pic:cNvPr id="0" name="image33.png"/>
                     <pic:cNvPicPr preferRelativeResize="0"/>
                   </pic:nvPicPr>
                   <pic:blipFill>
@@ -1557,12 +1557,12 @@
           <wp:inline distB="114300" distT="114300" distL="114300" distR="114300">
             <wp:extent cx="5731200" cy="4292600"/>
             <wp:effectExtent b="0" l="0" r="0" t="0"/>
-            <wp:docPr id="18" name="image29.png"/>
-            <a:graphic>
-              <a:graphicData uri="http://schemas.openxmlformats.org/drawingml/2006/picture">
-                <pic:pic>
-                  <pic:nvPicPr>
-                    <pic:cNvPr id="0" name="image29.png"/>
+            <wp:docPr id="20" name="image12.png"/>
+            <a:graphic>
+              <a:graphicData uri="http://schemas.openxmlformats.org/drawingml/2006/picture">
+                <pic:pic>
+                  <pic:nvPicPr>
+                    <pic:cNvPr id="0" name="image12.png"/>
                     <pic:cNvPicPr preferRelativeResize="0"/>
                   </pic:nvPicPr>
                   <pic:blipFill>
@@ -1604,12 +1604,12 @@
           <wp:inline distB="114300" distT="114300" distL="114300" distR="114300">
             <wp:extent cx="5745600" cy="3886200"/>
             <wp:effectExtent b="0" l="0" r="0" t="0"/>
-            <wp:docPr id="46" name="image32.png"/>
-            <a:graphic>
-              <a:graphicData uri="http://schemas.openxmlformats.org/drawingml/2006/picture">
-                <pic:pic>
-                  <pic:nvPicPr>
-                    <pic:cNvPr id="0" name="image32.png"/>
+            <wp:docPr id="48" name="image40.png"/>
+            <a:graphic>
+              <a:graphicData uri="http://schemas.openxmlformats.org/drawingml/2006/picture">
+                <pic:pic>
+                  <pic:nvPicPr>
+                    <pic:cNvPr id="0" name="image40.png"/>
                     <pic:cNvPicPr preferRelativeResize="0"/>
                   </pic:nvPicPr>
                   <pic:blipFill>
@@ -1932,12 +1932,12 @@
           <wp:inline distB="114300" distT="114300" distL="114300" distR="114300">
             <wp:extent cx="5731200" cy="4292600"/>
             <wp:effectExtent b="0" l="0" r="0" t="0"/>
-            <wp:docPr id="52" name="image54.png"/>
-            <a:graphic>
-              <a:graphicData uri="http://schemas.openxmlformats.org/drawingml/2006/picture">
-                <pic:pic>
-                  <pic:nvPicPr>
-                    <pic:cNvPr id="0" name="image54.png"/>
+            <wp:docPr id="54" name="image52.png"/>
+            <a:graphic>
+              <a:graphicData uri="http://schemas.openxmlformats.org/drawingml/2006/picture">
+                <pic:pic>
+                  <pic:nvPicPr>
+                    <pic:cNvPr id="0" name="image52.png"/>
                     <pic:cNvPicPr preferRelativeResize="0"/>
                   </pic:nvPicPr>
                   <pic:blipFill>
@@ -1967,12 +1967,12 @@
           <wp:inline distB="114300" distT="114300" distL="114300" distR="114300">
             <wp:extent cx="5731200" cy="4292600"/>
             <wp:effectExtent b="0" l="0" r="0" t="0"/>
-            <wp:docPr id="56" name="image67.png"/>
-            <a:graphic>
-              <a:graphicData uri="http://schemas.openxmlformats.org/drawingml/2006/picture">
-                <pic:pic>
-                  <pic:nvPicPr>
-                    <pic:cNvPr id="0" name="image67.png"/>
+            <wp:docPr id="58" name="image68.png"/>
+            <a:graphic>
+              <a:graphicData uri="http://schemas.openxmlformats.org/drawingml/2006/picture">
+                <pic:pic>
+                  <pic:nvPicPr>
+                    <pic:cNvPr id="0" name="image68.png"/>
                     <pic:cNvPicPr preferRelativeResize="0"/>
                   </pic:nvPicPr>
                   <pic:blipFill>
@@ -2002,12 +2002,12 @@
           <wp:inline distB="114300" distT="114300" distL="114300" distR="114300">
             <wp:extent cx="5731200" cy="4292600"/>
             <wp:effectExtent b="0" l="0" r="0" t="0"/>
-            <wp:docPr id="24" name="image23.png"/>
-            <a:graphic>
-              <a:graphicData uri="http://schemas.openxmlformats.org/drawingml/2006/picture">
-                <pic:pic>
-                  <pic:nvPicPr>
-                    <pic:cNvPr id="0" name="image23.png"/>
+            <wp:docPr id="26" name="image27.png"/>
+            <a:graphic>
+              <a:graphicData uri="http://schemas.openxmlformats.org/drawingml/2006/picture">
+                <pic:pic>
+                  <pic:nvPicPr>
+                    <pic:cNvPr id="0" name="image27.png"/>
                     <pic:cNvPicPr preferRelativeResize="0"/>
                   </pic:nvPicPr>
                   <pic:blipFill>
@@ -2037,12 +2037,12 @@
           <wp:inline distB="114300" distT="114300" distL="114300" distR="114300">
             <wp:extent cx="5731200" cy="4292600"/>
             <wp:effectExtent b="0" l="0" r="0" t="0"/>
-            <wp:docPr id="71" name="image62.png"/>
-            <a:graphic>
-              <a:graphicData uri="http://schemas.openxmlformats.org/drawingml/2006/picture">
-                <pic:pic>
-                  <pic:nvPicPr>
-                    <pic:cNvPr id="0" name="image62.png"/>
+            <wp:docPr id="74" name="image65.png"/>
+            <a:graphic>
+              <a:graphicData uri="http://schemas.openxmlformats.org/drawingml/2006/picture">
+                <pic:pic>
+                  <pic:nvPicPr>
+                    <pic:cNvPr id="0" name="image65.png"/>
                     <pic:cNvPicPr preferRelativeResize="0"/>
                   </pic:nvPicPr>
                   <pic:blipFill>
@@ -2101,12 +2101,12 @@
           <wp:inline distB="114300" distT="114300" distL="114300" distR="114300">
             <wp:extent cx="5472113" cy="4099539"/>
             <wp:effectExtent b="0" l="0" r="0" t="0"/>
-            <wp:docPr id="57" name="image57.png"/>
-            <a:graphic>
-              <a:graphicData uri="http://schemas.openxmlformats.org/drawingml/2006/picture">
-                <pic:pic>
-                  <pic:nvPicPr>
-                    <pic:cNvPr id="0" name="image57.png"/>
+            <wp:docPr id="59" name="image55.png"/>
+            <a:graphic>
+              <a:graphicData uri="http://schemas.openxmlformats.org/drawingml/2006/picture">
+                <pic:pic>
+                  <pic:nvPicPr>
+                    <pic:cNvPr id="0" name="image55.png"/>
                     <pic:cNvPicPr preferRelativeResize="0"/>
                   </pic:nvPicPr>
                   <pic:blipFill>
@@ -2147,12 +2147,12 @@
           <wp:inline distB="114300" distT="114300" distL="114300" distR="114300">
             <wp:extent cx="6508966" cy="4350105"/>
             <wp:effectExtent b="0" l="0" r="0" t="0"/>
-            <wp:docPr id="14" name="image25.png"/>
-            <a:graphic>
-              <a:graphicData uri="http://schemas.openxmlformats.org/drawingml/2006/picture">
-                <pic:pic>
-                  <pic:nvPicPr>
-                    <pic:cNvPr id="0" name="image25.png"/>
+            <wp:docPr id="14" name="image47.png"/>
+            <a:graphic>
+              <a:graphicData uri="http://schemas.openxmlformats.org/drawingml/2006/picture">
+                <pic:pic>
+                  <pic:nvPicPr>
+                    <pic:cNvPr id="0" name="image47.png"/>
                     <pic:cNvPicPr preferRelativeResize="0"/>
                   </pic:nvPicPr>
                   <pic:blipFill>
@@ -2192,12 +2192,12 @@
           <wp:inline distB="114300" distT="114300" distL="114300" distR="114300">
             <wp:extent cx="5634038" cy="4220849"/>
             <wp:effectExtent b="0" l="0" r="0" t="0"/>
-            <wp:docPr id="64" name="image58.png"/>
-            <a:graphic>
-              <a:graphicData uri="http://schemas.openxmlformats.org/drawingml/2006/picture">
-                <pic:pic>
-                  <pic:nvPicPr>
-                    <pic:cNvPr id="0" name="image58.png"/>
+            <wp:docPr id="67" name="image62.png"/>
+            <a:graphic>
+              <a:graphicData uri="http://schemas.openxmlformats.org/drawingml/2006/picture">
+                <pic:pic>
+                  <pic:nvPicPr>
+                    <pic:cNvPr id="0" name="image62.png"/>
                     <pic:cNvPicPr preferRelativeResize="0"/>
                   </pic:nvPicPr>
                   <pic:blipFill>
@@ -2238,12 +2238,12 @@
           <wp:inline distB="114300" distT="114300" distL="114300" distR="114300">
             <wp:extent cx="6629513" cy="4430669"/>
             <wp:effectExtent b="0" l="0" r="0" t="0"/>
-            <wp:docPr id="50" name="image70.png"/>
-            <a:graphic>
-              <a:graphicData uri="http://schemas.openxmlformats.org/drawingml/2006/picture">
-                <pic:pic>
-                  <pic:nvPicPr>
-                    <pic:cNvPr id="0" name="image70.png"/>
+            <wp:docPr id="52" name="image72.png"/>
+            <a:graphic>
+              <a:graphicData uri="http://schemas.openxmlformats.org/drawingml/2006/picture">
+                <pic:pic>
+                  <pic:nvPicPr>
+                    <pic:cNvPr id="0" name="image72.png"/>
                     <pic:cNvPicPr preferRelativeResize="0"/>
                   </pic:nvPicPr>
                   <pic:blipFill>
@@ -2293,12 +2293,12 @@
           <wp:inline distB="114300" distT="114300" distL="114300" distR="114300">
             <wp:extent cx="5731200" cy="4292600"/>
             <wp:effectExtent b="0" l="0" r="0" t="0"/>
-            <wp:docPr id="33" name="image44.png"/>
-            <a:graphic>
-              <a:graphicData uri="http://schemas.openxmlformats.org/drawingml/2006/picture">
-                <pic:pic>
-                  <pic:nvPicPr>
-                    <pic:cNvPr id="0" name="image44.png"/>
+            <wp:docPr id="35" name="image42.png"/>
+            <a:graphic>
+              <a:graphicData uri="http://schemas.openxmlformats.org/drawingml/2006/picture">
+                <pic:pic>
+                  <pic:nvPicPr>
+                    <pic:cNvPr id="0" name="image42.png"/>
                     <pic:cNvPicPr preferRelativeResize="0"/>
                   </pic:nvPicPr>
                   <pic:blipFill>
@@ -2339,12 +2339,12 @@
           <wp:inline distB="114300" distT="114300" distL="114300" distR="114300">
             <wp:extent cx="6238988" cy="4169672"/>
             <wp:effectExtent b="0" l="0" r="0" t="0"/>
-            <wp:docPr id="13" name="image40.png"/>
-            <a:graphic>
-              <a:graphicData uri="http://schemas.openxmlformats.org/drawingml/2006/picture">
-                <pic:pic>
-                  <pic:nvPicPr>
-                    <pic:cNvPr id="0" name="image40.png"/>
+            <wp:docPr id="13" name="image32.png"/>
+            <a:graphic>
+              <a:graphicData uri="http://schemas.openxmlformats.org/drawingml/2006/picture">
+                <pic:pic>
+                  <pic:nvPicPr>
+                    <pic:cNvPr id="0" name="image32.png"/>
                     <pic:cNvPicPr preferRelativeResize="0"/>
                   </pic:nvPicPr>
                   <pic:blipFill>
@@ -2385,12 +2385,12 @@
           <wp:inline distB="114300" distT="114300" distL="114300" distR="114300">
             <wp:extent cx="5731200" cy="4292600"/>
             <wp:effectExtent b="0" l="0" r="0" t="0"/>
-            <wp:docPr id="55" name="image56.png"/>
-            <a:graphic>
-              <a:graphicData uri="http://schemas.openxmlformats.org/drawingml/2006/picture">
-                <pic:pic>
-                  <pic:nvPicPr>
-                    <pic:cNvPr id="0" name="image56.png"/>
+            <wp:docPr id="57" name="image59.png"/>
+            <a:graphic>
+              <a:graphicData uri="http://schemas.openxmlformats.org/drawingml/2006/picture">
+                <pic:pic>
+                  <pic:nvPicPr>
+                    <pic:cNvPr id="0" name="image59.png"/>
                     <pic:cNvPicPr preferRelativeResize="0"/>
                   </pic:nvPicPr>
                   <pic:blipFill>
@@ -2434,12 +2434,12 @@
           <wp:inline distB="114300" distT="114300" distL="114300" distR="114300">
             <wp:extent cx="6107646" cy="4132537"/>
             <wp:effectExtent b="0" l="0" r="0" t="0"/>
-            <wp:docPr id="36" name="image31.png"/>
-            <a:graphic>
-              <a:graphicData uri="http://schemas.openxmlformats.org/drawingml/2006/picture">
-                <pic:pic>
-                  <pic:nvPicPr>
-                    <pic:cNvPr id="0" name="image31.png"/>
+            <wp:docPr id="38" name="image26.png"/>
+            <a:graphic>
+              <a:graphicData uri="http://schemas.openxmlformats.org/drawingml/2006/picture">
+                <pic:pic>
+                  <pic:nvPicPr>
+                    <pic:cNvPr id="0" name="image26.png"/>
                     <pic:cNvPicPr preferRelativeResize="0"/>
                   </pic:nvPicPr>
                   <pic:blipFill>
@@ -2679,12 +2679,12 @@
           <wp:inline distB="114300" distT="114300" distL="114300" distR="114300">
             <wp:extent cx="5119688" cy="4109922"/>
             <wp:effectExtent b="0" l="0" r="0" t="0"/>
-            <wp:docPr id="67" name="image63.png"/>
-            <a:graphic>
-              <a:graphicData uri="http://schemas.openxmlformats.org/drawingml/2006/picture">
-                <pic:pic>
-                  <pic:nvPicPr>
-                    <pic:cNvPr id="0" name="image63.png"/>
+            <wp:docPr id="70" name="image71.png"/>
+            <a:graphic>
+              <a:graphicData uri="http://schemas.openxmlformats.org/drawingml/2006/picture">
+                <pic:pic>
+                  <pic:nvPicPr>
+                    <pic:cNvPr id="0" name="image71.png"/>
                     <pic:cNvPicPr preferRelativeResize="0"/>
                   </pic:nvPicPr>
                   <pic:blipFill>
@@ -2736,12 +2736,12 @@
           <wp:inline distB="114300" distT="114300" distL="114300" distR="114300">
             <wp:extent cx="5129213" cy="4117569"/>
             <wp:effectExtent b="0" l="0" r="0" t="0"/>
-            <wp:docPr id="58" name="image51.png"/>
-            <a:graphic>
-              <a:graphicData uri="http://schemas.openxmlformats.org/drawingml/2006/picture">
-                <pic:pic>
-                  <pic:nvPicPr>
-                    <pic:cNvPr id="0" name="image51.png"/>
+            <wp:docPr id="60" name="image54.png"/>
+            <a:graphic>
+              <a:graphicData uri="http://schemas.openxmlformats.org/drawingml/2006/picture">
+                <pic:pic>
+                  <pic:nvPicPr>
+                    <pic:cNvPr id="0" name="image54.png"/>
                     <pic:cNvPicPr preferRelativeResize="0"/>
                   </pic:nvPicPr>
                   <pic:blipFill>
@@ -2796,12 +2796,12 @@
           <wp:inline distB="114300" distT="114300" distL="114300" distR="114300">
             <wp:extent cx="5100638" cy="4094629"/>
             <wp:effectExtent b="0" l="0" r="0" t="0"/>
-            <wp:docPr id="26" name="image14.png"/>
-            <a:graphic>
-              <a:graphicData uri="http://schemas.openxmlformats.org/drawingml/2006/picture">
-                <pic:pic>
-                  <pic:nvPicPr>
-                    <pic:cNvPr id="0" name="image14.png"/>
+            <wp:docPr id="28" name="image20.png"/>
+            <a:graphic>
+              <a:graphicData uri="http://schemas.openxmlformats.org/drawingml/2006/picture">
+                <pic:pic>
+                  <pic:nvPicPr>
+                    <pic:cNvPr id="0" name="image20.png"/>
                     <pic:cNvPicPr preferRelativeResize="0"/>
                   </pic:nvPicPr>
                   <pic:blipFill>
@@ -2853,12 +2853,12 @@
           <wp:inline distB="114300" distT="114300" distL="114300" distR="114300">
             <wp:extent cx="5100638" cy="4094629"/>
             <wp:effectExtent b="0" l="0" r="0" t="0"/>
-            <wp:docPr id="17" name="image3.png"/>
-            <a:graphic>
-              <a:graphicData uri="http://schemas.openxmlformats.org/drawingml/2006/picture">
-                <pic:pic>
-                  <pic:nvPicPr>
-                    <pic:cNvPr id="0" name="image3.png"/>
+            <wp:docPr id="19" name="image1.png"/>
+            <a:graphic>
+              <a:graphicData uri="http://schemas.openxmlformats.org/drawingml/2006/picture">
+                <pic:pic>
+                  <pic:nvPicPr>
+                    <pic:cNvPr id="0" name="image1.png"/>
                     <pic:cNvPicPr preferRelativeResize="0"/>
                   </pic:nvPicPr>
                   <pic:blipFill>
@@ -2937,12 +2937,12 @@
           <wp:inline distB="114300" distT="114300" distL="114300" distR="114300">
             <wp:extent cx="5481638" cy="4108777"/>
             <wp:effectExtent b="0" l="0" r="0" t="0"/>
-            <wp:docPr id="49" name="image48.png"/>
-            <a:graphic>
-              <a:graphicData uri="http://schemas.openxmlformats.org/drawingml/2006/picture">
-                <pic:pic>
-                  <pic:nvPicPr>
-                    <pic:cNvPr id="0" name="image48.png"/>
+            <wp:docPr id="51" name="image53.png"/>
+            <a:graphic>
+              <a:graphicData uri="http://schemas.openxmlformats.org/drawingml/2006/picture">
+                <pic:pic>
+                  <pic:nvPicPr>
+                    <pic:cNvPr id="0" name="image53.png"/>
                     <pic:cNvPicPr preferRelativeResize="0"/>
                   </pic:nvPicPr>
                   <pic:blipFill>
@@ -2990,12 +2990,12 @@
           <wp:inline distB="114300" distT="114300" distL="114300" distR="114300">
             <wp:extent cx="5869644" cy="3971500"/>
             <wp:effectExtent b="0" l="0" r="0" t="0"/>
-            <wp:docPr id="12" name="image6.png"/>
-            <a:graphic>
-              <a:graphicData uri="http://schemas.openxmlformats.org/drawingml/2006/picture">
-                <pic:pic>
-                  <pic:nvPicPr>
-                    <pic:cNvPr id="0" name="image6.png"/>
+            <wp:docPr id="12" name="image8.png"/>
+            <a:graphic>
+              <a:graphicData uri="http://schemas.openxmlformats.org/drawingml/2006/picture">
+                <pic:pic>
+                  <pic:nvPicPr>
+                    <pic:cNvPr id="0" name="image8.png"/>
                     <pic:cNvPicPr preferRelativeResize="0"/>
                   </pic:nvPicPr>
                   <pic:blipFill>
@@ -3056,12 +3056,12 @@
           <wp:inline distB="114300" distT="114300" distL="114300" distR="114300">
             <wp:extent cx="5453063" cy="4079989"/>
             <wp:effectExtent b="0" l="0" r="0" t="0"/>
-            <wp:docPr id="19" name="image17.png"/>
-            <a:graphic>
-              <a:graphicData uri="http://schemas.openxmlformats.org/drawingml/2006/picture">
-                <pic:pic>
-                  <pic:nvPicPr>
-                    <pic:cNvPr id="0" name="image17.png"/>
+            <wp:docPr id="21" name="image23.png"/>
+            <a:graphic>
+              <a:graphicData uri="http://schemas.openxmlformats.org/drawingml/2006/picture">
+                <pic:pic>
+                  <pic:nvPicPr>
+                    <pic:cNvPr id="0" name="image23.png"/>
                     <pic:cNvPicPr preferRelativeResize="0"/>
                   </pic:nvPicPr>
                   <pic:blipFill>
@@ -3109,12 +3109,12 @@
           <wp:inline distB="114300" distT="114300" distL="114300" distR="114300">
             <wp:extent cx="6034132" cy="4082796"/>
             <wp:effectExtent b="0" l="0" r="0" t="0"/>
-            <wp:docPr id="23" name="image11.png"/>
-            <a:graphic>
-              <a:graphicData uri="http://schemas.openxmlformats.org/drawingml/2006/picture">
-                <pic:pic>
-                  <pic:nvPicPr>
-                    <pic:cNvPr id="0" name="image11.png"/>
+            <wp:docPr id="25" name="image15.png"/>
+            <a:graphic>
+              <a:graphicData uri="http://schemas.openxmlformats.org/drawingml/2006/picture">
+                <pic:pic>
+                  <pic:nvPicPr>
+                    <pic:cNvPr id="0" name="image15.png"/>
                     <pic:cNvPicPr preferRelativeResize="0"/>
                   </pic:nvPicPr>
                   <pic:blipFill>
@@ -3189,7 +3189,7 @@
           <wp:inline distB="114300" distT="114300" distL="114300" distR="114300">
             <wp:extent cx="5731200" cy="4292600"/>
             <wp:effectExtent b="0" l="0" r="0" t="0"/>
-            <wp:docPr id="30" name="image37.png"/>
+            <wp:docPr id="32" name="image37.png"/>
             <a:graphic>
               <a:graphicData uri="http://schemas.openxmlformats.org/drawingml/2006/picture">
                 <pic:pic>
@@ -3242,12 +3242,12 @@
           <wp:inline distB="114300" distT="114300" distL="114300" distR="114300">
             <wp:extent cx="5899838" cy="3991930"/>
             <wp:effectExtent b="0" l="0" r="0" t="0"/>
-            <wp:docPr id="32" name="image22.png"/>
-            <a:graphic>
-              <a:graphicData uri="http://schemas.openxmlformats.org/drawingml/2006/picture">
-                <pic:pic>
-                  <pic:nvPicPr>
-                    <pic:cNvPr id="0" name="image22.png"/>
+            <wp:docPr id="34" name="image30.png"/>
+            <a:graphic>
+              <a:graphicData uri="http://schemas.openxmlformats.org/drawingml/2006/picture">
+                <pic:pic>
+                  <pic:nvPicPr>
+                    <pic:cNvPr id="0" name="image30.png"/>
                     <pic:cNvPicPr preferRelativeResize="0"/>
                   </pic:nvPicPr>
                   <pic:blipFill>
@@ -3308,12 +3308,12 @@
           <wp:inline distB="114300" distT="114300" distL="114300" distR="114300">
             <wp:extent cx="5731200" cy="4292600"/>
             <wp:effectExtent b="0" l="0" r="0" t="0"/>
-            <wp:docPr id="4" name="image13.png"/>
-            <a:graphic>
-              <a:graphicData uri="http://schemas.openxmlformats.org/drawingml/2006/picture">
-                <pic:pic>
-                  <pic:nvPicPr>
-                    <pic:cNvPr id="0" name="image13.png"/>
+            <wp:docPr id="4" name="image19.png"/>
+            <a:graphic>
+              <a:graphicData uri="http://schemas.openxmlformats.org/drawingml/2006/picture">
+                <pic:pic>
+                  <pic:nvPicPr>
+                    <pic:cNvPr id="0" name="image19.png"/>
                     <pic:cNvPicPr preferRelativeResize="0"/>
                   </pic:nvPicPr>
                   <pic:blipFill>
@@ -3633,12 +3633,12 @@
           <wp:inline distB="114300" distT="114300" distL="114300" distR="114300">
             <wp:extent cx="5731200" cy="4292600"/>
             <wp:effectExtent b="0" l="0" r="0" t="0"/>
-            <wp:docPr id="43" name="image46.png"/>
-            <a:graphic>
-              <a:graphicData uri="http://schemas.openxmlformats.org/drawingml/2006/picture">
-                <pic:pic>
-                  <pic:nvPicPr>
-                    <pic:cNvPr id="0" name="image46.png"/>
+            <wp:docPr id="45" name="image45.png"/>
+            <a:graphic>
+              <a:graphicData uri="http://schemas.openxmlformats.org/drawingml/2006/picture">
+                <pic:pic>
+                  <pic:nvPicPr>
+                    <pic:cNvPr id="0" name="image45.png"/>
                     <pic:cNvPicPr preferRelativeResize="0"/>
                   </pic:nvPicPr>
                   <pic:blipFill>
@@ -3668,12 +3668,12 @@
           <wp:inline distB="114300" distT="114300" distL="114300" distR="114300">
             <wp:extent cx="5731200" cy="4292600"/>
             <wp:effectExtent b="0" l="0" r="0" t="0"/>
-            <wp:docPr id="69" name="image68.png"/>
-            <a:graphic>
-              <a:graphicData uri="http://schemas.openxmlformats.org/drawingml/2006/picture">
-                <pic:pic>
-                  <pic:nvPicPr>
-                    <pic:cNvPr id="0" name="image68.png"/>
+            <wp:docPr id="72" name="image66.png"/>
+            <a:graphic>
+              <a:graphicData uri="http://schemas.openxmlformats.org/drawingml/2006/picture">
+                <pic:pic>
+                  <pic:nvPicPr>
+                    <pic:cNvPr id="0" name="image66.png"/>
                     <pic:cNvPicPr preferRelativeResize="0"/>
                   </pic:nvPicPr>
                   <pic:blipFill>
@@ -3703,12 +3703,12 @@
           <wp:inline distB="114300" distT="114300" distL="114300" distR="114300">
             <wp:extent cx="5731200" cy="4292600"/>
             <wp:effectExtent b="0" l="0" r="0" t="0"/>
-            <wp:docPr id="16" name="image12.png"/>
-            <a:graphic>
-              <a:graphicData uri="http://schemas.openxmlformats.org/drawingml/2006/picture">
-                <pic:pic>
-                  <pic:nvPicPr>
-                    <pic:cNvPr id="0" name="image12.png"/>
+            <wp:docPr id="17" name="image13.png"/>
+            <a:graphic>
+              <a:graphicData uri="http://schemas.openxmlformats.org/drawingml/2006/picture">
+                <pic:pic>
+                  <pic:nvPicPr>
+                    <pic:cNvPr id="0" name="image13.png"/>
                     <pic:cNvPicPr preferRelativeResize="0"/>
                   </pic:nvPicPr>
                   <pic:blipFill>
@@ -3738,7 +3738,7 @@
           <wp:inline distB="114300" distT="114300" distL="114300" distR="114300">
             <wp:extent cx="5731200" cy="4292600"/>
             <wp:effectExtent b="0" l="0" r="0" t="0"/>
-            <wp:docPr id="25" name="image24.png"/>
+            <wp:docPr id="27" name="image24.png"/>
             <a:graphic>
               <a:graphicData uri="http://schemas.openxmlformats.org/drawingml/2006/picture">
                 <pic:pic>
@@ -3810,12 +3810,12 @@
           <wp:inline distB="114300" distT="114300" distL="114300" distR="114300">
             <wp:extent cx="5500688" cy="4120947"/>
             <wp:effectExtent b="0" l="0" r="0" t="0"/>
-            <wp:docPr id="44" name="image47.png"/>
-            <a:graphic>
-              <a:graphicData uri="http://schemas.openxmlformats.org/drawingml/2006/picture">
-                <pic:pic>
-                  <pic:nvPicPr>
-                    <pic:cNvPr id="0" name="image47.png"/>
+            <wp:docPr id="46" name="image39.png"/>
+            <a:graphic>
+              <a:graphicData uri="http://schemas.openxmlformats.org/drawingml/2006/picture">
+                <pic:pic>
+                  <pic:nvPicPr>
+                    <pic:cNvPr id="0" name="image39.png"/>
                     <pic:cNvPicPr preferRelativeResize="0"/>
                   </pic:nvPicPr>
                   <pic:blipFill>
@@ -3856,12 +3856,12 @@
           <wp:inline distB="114300" distT="114300" distL="114300" distR="114300">
             <wp:extent cx="6200888" cy="4144208"/>
             <wp:effectExtent b="0" l="0" r="0" t="0"/>
-            <wp:docPr id="62" name="image71.png"/>
-            <a:graphic>
-              <a:graphicData uri="http://schemas.openxmlformats.org/drawingml/2006/picture">
-                <pic:pic>
-                  <pic:nvPicPr>
-                    <pic:cNvPr id="0" name="image71.png"/>
+            <wp:docPr id="65" name="image74.png"/>
+            <a:graphic>
+              <a:graphicData uri="http://schemas.openxmlformats.org/drawingml/2006/picture">
+                <pic:pic>
+                  <pic:nvPicPr>
+                    <pic:cNvPr id="0" name="image74.png"/>
                     <pic:cNvPicPr preferRelativeResize="0"/>
                   </pic:nvPicPr>
                   <pic:blipFill>
@@ -3911,12 +3911,12 @@
           <wp:inline distB="114300" distT="114300" distL="114300" distR="114300">
             <wp:extent cx="5731200" cy="4292600"/>
             <wp:effectExtent b="0" l="0" r="0" t="0"/>
-            <wp:docPr id="47" name="image50.png"/>
-            <a:graphic>
-              <a:graphicData uri="http://schemas.openxmlformats.org/drawingml/2006/picture">
-                <pic:pic>
-                  <pic:nvPicPr>
-                    <pic:cNvPr id="0" name="image50.png"/>
+            <wp:docPr id="49" name="image51.png"/>
+            <a:graphic>
+              <a:graphicData uri="http://schemas.openxmlformats.org/drawingml/2006/picture">
+                <pic:pic>
+                  <pic:nvPicPr>
+                    <pic:cNvPr id="0" name="image51.png"/>
                     <pic:cNvPicPr preferRelativeResize="0"/>
                   </pic:nvPicPr>
                   <pic:blipFill>
@@ -3957,12 +3957,12 @@
           <wp:inline distB="114300" distT="114300" distL="114300" distR="114300">
             <wp:extent cx="6334238" cy="4233330"/>
             <wp:effectExtent b="0" l="0" r="0" t="0"/>
-            <wp:docPr id="39" name="image59.png"/>
-            <a:graphic>
-              <a:graphicData uri="http://schemas.openxmlformats.org/drawingml/2006/picture">
-                <pic:pic>
-                  <pic:nvPicPr>
-                    <pic:cNvPr id="0" name="image59.png"/>
+            <wp:docPr id="41" name="image69.png"/>
+            <a:graphic>
+              <a:graphicData uri="http://schemas.openxmlformats.org/drawingml/2006/picture">
+                <pic:pic>
+                  <pic:nvPicPr>
+                    <pic:cNvPr id="0" name="image69.png"/>
                     <pic:cNvPicPr preferRelativeResize="0"/>
                   </pic:nvPicPr>
                   <pic:blipFill>
@@ -4002,12 +4002,12 @@
           <wp:inline distB="114300" distT="114300" distL="114300" distR="114300">
             <wp:extent cx="5731200" cy="4292600"/>
             <wp:effectExtent b="0" l="0" r="0" t="0"/>
-            <wp:docPr id="11" name="image15.png"/>
-            <a:graphic>
-              <a:graphicData uri="http://schemas.openxmlformats.org/drawingml/2006/picture">
-                <pic:pic>
-                  <pic:nvPicPr>
-                    <pic:cNvPr id="0" name="image15.png"/>
+            <wp:docPr id="11" name="image9.png"/>
+            <a:graphic>
+              <a:graphicData uri="http://schemas.openxmlformats.org/drawingml/2006/picture">
+                <pic:pic>
+                  <pic:nvPicPr>
+                    <pic:cNvPr id="0" name="image9.png"/>
                     <pic:cNvPicPr preferRelativeResize="0"/>
                   </pic:nvPicPr>
                   <pic:blipFill>
@@ -4048,12 +4048,12 @@
           <wp:inline distB="114300" distT="114300" distL="114300" distR="114300">
             <wp:extent cx="6296138" cy="4207866"/>
             <wp:effectExtent b="0" l="0" r="0" t="0"/>
-            <wp:docPr id="8" name="image30.png"/>
-            <a:graphic>
-              <a:graphicData uri="http://schemas.openxmlformats.org/drawingml/2006/picture">
-                <pic:pic>
-                  <pic:nvPicPr>
-                    <pic:cNvPr id="0" name="image30.png"/>
+            <wp:docPr id="8" name="image43.png"/>
+            <a:graphic>
+              <a:graphicData uri="http://schemas.openxmlformats.org/drawingml/2006/picture">
+                <pic:pic>
+                  <pic:nvPicPr>
+                    <pic:cNvPr id="0" name="image43.png"/>
                     <pic:cNvPicPr preferRelativeResize="0"/>
                   </pic:nvPicPr>
                   <pic:blipFill>
@@ -4103,12 +4103,12 @@
           <wp:inline distB="114300" distT="114300" distL="114300" distR="114300">
             <wp:extent cx="5731200" cy="4292600"/>
             <wp:effectExtent b="0" l="0" r="0" t="0"/>
-            <wp:docPr id="34" name="image39.png"/>
-            <a:graphic>
-              <a:graphicData uri="http://schemas.openxmlformats.org/drawingml/2006/picture">
-                <pic:pic>
-                  <pic:nvPicPr>
-                    <pic:cNvPr id="0" name="image39.png"/>
+            <wp:docPr id="36" name="image31.png"/>
+            <a:graphic>
+              <a:graphicData uri="http://schemas.openxmlformats.org/drawingml/2006/picture">
+                <pic:pic>
+                  <pic:nvPicPr>
+                    <pic:cNvPr id="0" name="image31.png"/>
                     <pic:cNvPicPr preferRelativeResize="0"/>
                   </pic:nvPicPr>
                   <pic:blipFill>
@@ -4149,12 +4149,12 @@
           <wp:inline distB="114300" distT="114300" distL="114300" distR="114300">
             <wp:extent cx="6507638" cy="4351612"/>
             <wp:effectExtent b="0" l="0" r="0" t="0"/>
-            <wp:docPr id="45" name="image65.png"/>
-            <a:graphic>
-              <a:graphicData uri="http://schemas.openxmlformats.org/drawingml/2006/picture">
-                <pic:pic>
-                  <pic:nvPicPr>
-                    <pic:cNvPr id="0" name="image65.png"/>
+            <wp:docPr id="47" name="image73.png"/>
+            <a:graphic>
+              <a:graphicData uri="http://schemas.openxmlformats.org/drawingml/2006/picture">
+                <pic:pic>
+                  <pic:nvPicPr>
+                    <pic:cNvPr id="0" name="image73.png"/>
                     <pic:cNvPicPr preferRelativeResize="0"/>
                   </pic:nvPicPr>
                   <pic:blipFill>
@@ -4359,12 +4359,12 @@
           <wp:inline distB="114300" distT="114300" distL="114300" distR="114300">
             <wp:extent cx="5617839" cy="4211050"/>
             <wp:effectExtent b="0" l="0" r="0" t="0"/>
-            <wp:docPr id="22" name="image7.png"/>
-            <a:graphic>
-              <a:graphicData uri="http://schemas.openxmlformats.org/drawingml/2006/picture">
-                <pic:pic>
-                  <pic:nvPicPr>
-                    <pic:cNvPr id="0" name="image7.png"/>
+            <wp:docPr id="24" name="image17.png"/>
+            <a:graphic>
+              <a:graphicData uri="http://schemas.openxmlformats.org/drawingml/2006/picture">
+                <pic:pic>
+                  <pic:nvPicPr>
+                    <pic:cNvPr id="0" name="image17.png"/>
                     <pic:cNvPicPr preferRelativeResize="0"/>
                   </pic:nvPicPr>
                   <pic:blipFill>
@@ -4408,12 +4408,12 @@
           <wp:inline distB="114300" distT="114300" distL="114300" distR="114300">
             <wp:extent cx="5334113" cy="4131934"/>
             <wp:effectExtent b="0" l="0" r="0" t="0"/>
-            <wp:docPr id="21" name="image19.png"/>
-            <a:graphic>
-              <a:graphicData uri="http://schemas.openxmlformats.org/drawingml/2006/picture">
-                <pic:pic>
-                  <pic:nvPicPr>
-                    <pic:cNvPr id="0" name="image19.png"/>
+            <wp:docPr id="23" name="image18.png"/>
+            <a:graphic>
+              <a:graphicData uri="http://schemas.openxmlformats.org/drawingml/2006/picture">
+                <pic:pic>
+                  <pic:nvPicPr>
+                    <pic:cNvPr id="0" name="image18.png"/>
                     <pic:cNvPicPr preferRelativeResize="0"/>
                   </pic:nvPicPr>
                   <pic:blipFill>
@@ -4483,12 +4483,12 @@
           <wp:inline distB="114300" distT="114300" distL="114300" distR="114300">
             <wp:extent cx="5745600" cy="4305300"/>
             <wp:effectExtent b="0" l="0" r="0" t="0"/>
-            <wp:docPr id="5" name="image18.png"/>
-            <a:graphic>
-              <a:graphicData uri="http://schemas.openxmlformats.org/drawingml/2006/picture">
-                <pic:pic>
-                  <pic:nvPicPr>
-                    <pic:cNvPr id="0" name="image18.png"/>
+            <wp:docPr id="5" name="image11.png"/>
+            <a:graphic>
+              <a:graphicData uri="http://schemas.openxmlformats.org/drawingml/2006/picture">
+                <pic:pic>
+                  <pic:nvPicPr>
+                    <pic:cNvPr id="0" name="image11.png"/>
                     <pic:cNvPicPr preferRelativeResize="0"/>
                   </pic:nvPicPr>
                   <pic:blipFill>
@@ -4538,12 +4538,12 @@
           <wp:inline distB="114300" distT="114300" distL="114300" distR="114300">
             <wp:extent cx="5745600" cy="3886200"/>
             <wp:effectExtent b="0" l="0" r="0" t="0"/>
-            <wp:docPr id="70" name="image61.png"/>
-            <a:graphic>
-              <a:graphicData uri="http://schemas.openxmlformats.org/drawingml/2006/picture">
-                <pic:pic>
-                  <pic:nvPicPr>
-                    <pic:cNvPr id="0" name="image61.png"/>
+            <wp:docPr id="73" name="image60.png"/>
+            <a:graphic>
+              <a:graphicData uri="http://schemas.openxmlformats.org/drawingml/2006/picture">
+                <pic:pic>
+                  <pic:nvPicPr>
+                    <pic:cNvPr id="0" name="image60.png"/>
                     <pic:cNvPicPr preferRelativeResize="0"/>
                   </pic:nvPicPr>
                   <pic:blipFill>
@@ -4586,12 +4586,12 @@
           <wp:inline distB="114300" distT="114300" distL="114300" distR="114300">
             <wp:extent cx="5745600" cy="4305300"/>
             <wp:effectExtent b="0" l="0" r="0" t="0"/>
-            <wp:docPr id="35" name="image41.png"/>
-            <a:graphic>
-              <a:graphicData uri="http://schemas.openxmlformats.org/drawingml/2006/picture">
-                <pic:pic>
-                  <pic:nvPicPr>
-                    <pic:cNvPr id="0" name="image41.png"/>
+            <wp:docPr id="37" name="image29.png"/>
+            <a:graphic>
+              <a:graphicData uri="http://schemas.openxmlformats.org/drawingml/2006/picture">
+                <pic:pic>
+                  <pic:nvPicPr>
+                    <pic:cNvPr id="0" name="image29.png"/>
                     <pic:cNvPicPr preferRelativeResize="0"/>
                   </pic:nvPicPr>
                   <pic:blipFill>
@@ -4631,12 +4631,12 @@
           <wp:inline distB="114300" distT="114300" distL="114300" distR="114300">
             <wp:extent cx="5924640" cy="4008712"/>
             <wp:effectExtent b="0" l="0" r="0" t="0"/>
-            <wp:docPr id="53" name="image38.png"/>
-            <a:graphic>
-              <a:graphicData uri="http://schemas.openxmlformats.org/drawingml/2006/picture">
-                <pic:pic>
-                  <pic:nvPicPr>
-                    <pic:cNvPr id="0" name="image38.png"/>
+            <wp:docPr id="55" name="image44.png"/>
+            <a:graphic>
+              <a:graphicData uri="http://schemas.openxmlformats.org/drawingml/2006/picture">
+                <pic:pic>
+                  <pic:nvPicPr>
+                    <pic:cNvPr id="0" name="image44.png"/>
                     <pic:cNvPicPr preferRelativeResize="0"/>
                   </pic:nvPicPr>
                   <pic:blipFill>
@@ -4992,12 +4992,12 @@
           <wp:inline distB="114300" distT="114300" distL="114300" distR="114300">
             <wp:extent cx="5438888" cy="4004753"/>
             <wp:effectExtent b="0" l="0" r="0" t="0"/>
-            <wp:docPr id="66" name="image66.png"/>
-            <a:graphic>
-              <a:graphicData uri="http://schemas.openxmlformats.org/drawingml/2006/picture">
-                <pic:pic>
-                  <pic:nvPicPr>
-                    <pic:cNvPr id="0" name="image66.png"/>
+            <wp:docPr id="69" name="image70.png"/>
+            <a:graphic>
+              <a:graphicData uri="http://schemas.openxmlformats.org/drawingml/2006/picture">
+                <pic:pic>
+                  <pic:nvPicPr>
+                    <pic:cNvPr id="0" name="image70.png"/>
                     <pic:cNvPicPr preferRelativeResize="0"/>
                   </pic:nvPicPr>
                   <pic:blipFill>
@@ -5037,12 +5037,12 @@
           <wp:inline distB="114300" distT="114300" distL="114300" distR="114300">
             <wp:extent cx="5745600" cy="3937000"/>
             <wp:effectExtent b="0" l="0" r="0" t="0"/>
-            <wp:docPr id="6" name="image8.png"/>
-            <a:graphic>
-              <a:graphicData uri="http://schemas.openxmlformats.org/drawingml/2006/picture">
-                <pic:pic>
-                  <pic:nvPicPr>
-                    <pic:cNvPr id="0" name="image8.png"/>
+            <wp:docPr id="6" name="image7.png"/>
+            <a:graphic>
+              <a:graphicData uri="http://schemas.openxmlformats.org/drawingml/2006/picture">
+                <pic:pic>
+                  <pic:nvPicPr>
+                    <pic:cNvPr id="0" name="image7.png"/>
                     <pic:cNvPicPr preferRelativeResize="0"/>
                   </pic:nvPicPr>
                   <pic:blipFill>
@@ -5095,12 +5095,12 @@
           <wp:inline distB="114300" distT="114300" distL="114300" distR="114300">
             <wp:extent cx="5745600" cy="4089400"/>
             <wp:effectExtent b="0" l="0" r="0" t="0"/>
-            <wp:docPr id="2" name="image1.png"/>
-            <a:graphic>
-              <a:graphicData uri="http://schemas.openxmlformats.org/drawingml/2006/picture">
-                <pic:pic>
-                  <pic:nvPicPr>
-                    <pic:cNvPr id="0" name="image1.png"/>
+            <wp:docPr id="2" name="image10.png"/>
+            <a:graphic>
+              <a:graphicData uri="http://schemas.openxmlformats.org/drawingml/2006/picture">
+                <pic:pic>
+                  <pic:nvPicPr>
+                    <pic:cNvPr id="0" name="image10.png"/>
                     <pic:cNvPicPr preferRelativeResize="0"/>
                   </pic:nvPicPr>
                   <pic:blipFill>
@@ -5183,12 +5183,12 @@
           <wp:inline distB="114300" distT="114300" distL="114300" distR="114300">
             <wp:extent cx="5305538" cy="3979153"/>
             <wp:effectExtent b="0" l="0" r="0" t="0"/>
-            <wp:docPr id="41" name="image33.png"/>
-            <a:graphic>
-              <a:graphicData uri="http://schemas.openxmlformats.org/drawingml/2006/picture">
-                <pic:pic>
-                  <pic:nvPicPr>
-                    <pic:cNvPr id="0" name="image33.png"/>
+            <wp:docPr id="43" name="image35.png"/>
+            <a:graphic>
+              <a:graphicData uri="http://schemas.openxmlformats.org/drawingml/2006/picture">
+                <pic:pic>
+                  <pic:nvPicPr>
+                    <pic:cNvPr id="0" name="image35.png"/>
                     <pic:cNvPicPr preferRelativeResize="0"/>
                   </pic:nvPicPr>
                   <pic:blipFill>
@@ -5228,12 +5228,12 @@
           <wp:inline distB="114300" distT="114300" distL="114300" distR="114300">
             <wp:extent cx="5745600" cy="3886200"/>
             <wp:effectExtent b="0" l="0" r="0" t="0"/>
-            <wp:docPr id="59" name="image53.png"/>
-            <a:graphic>
-              <a:graphicData uri="http://schemas.openxmlformats.org/drawingml/2006/picture">
-                <pic:pic>
-                  <pic:nvPicPr>
-                    <pic:cNvPr id="0" name="image53.png"/>
+            <wp:docPr id="62" name="image58.png"/>
+            <a:graphic>
+              <a:graphicData uri="http://schemas.openxmlformats.org/drawingml/2006/picture">
+                <pic:pic>
+                  <pic:nvPicPr>
+                    <pic:cNvPr id="0" name="image58.png"/>
                     <pic:cNvPicPr preferRelativeResize="0"/>
                   </pic:nvPicPr>
                   <pic:blipFill>
@@ -5298,12 +5298,12 @@
           <wp:inline distB="114300" distT="114300" distL="114300" distR="114300">
             <wp:extent cx="5745600" cy="4305300"/>
             <wp:effectExtent b="0" l="0" r="0" t="0"/>
-            <wp:docPr id="7" name="image10.png"/>
-            <a:graphic>
-              <a:graphicData uri="http://schemas.openxmlformats.org/drawingml/2006/picture">
-                <pic:pic>
-                  <pic:nvPicPr>
-                    <pic:cNvPr id="0" name="image10.png"/>
+            <wp:docPr id="7" name="image4.png"/>
+            <a:graphic>
+              <a:graphicData uri="http://schemas.openxmlformats.org/drawingml/2006/picture">
+                <pic:pic>
+                  <pic:nvPicPr>
+                    <pic:cNvPr id="0" name="image4.png"/>
                     <pic:cNvPicPr preferRelativeResize="0"/>
                   </pic:nvPicPr>
                   <pic:blipFill>
@@ -5343,12 +5343,12 @@
           <wp:inline distB="114300" distT="114300" distL="114300" distR="114300">
             <wp:extent cx="5868331" cy="3970612"/>
             <wp:effectExtent b="0" l="0" r="0" t="0"/>
-            <wp:docPr id="61" name="image52.png"/>
-            <a:graphic>
-              <a:graphicData uri="http://schemas.openxmlformats.org/drawingml/2006/picture">
-                <pic:pic>
-                  <pic:nvPicPr>
-                    <pic:cNvPr id="0" name="image52.png"/>
+            <wp:docPr id="64" name="image57.png"/>
+            <a:graphic>
+              <a:graphicData uri="http://schemas.openxmlformats.org/drawingml/2006/picture">
+                <pic:pic>
+                  <pic:nvPicPr>
+                    <pic:cNvPr id="0" name="image57.png"/>
                     <pic:cNvPicPr preferRelativeResize="0"/>
                   </pic:nvPicPr>
                   <pic:blipFill>
@@ -5401,12 +5401,12 @@
           <wp:inline distB="114300" distT="114300" distL="114300" distR="114300">
             <wp:extent cx="5745600" cy="4305300"/>
             <wp:effectExtent b="0" l="0" r="0" t="0"/>
-            <wp:docPr id="27" name="image26.png"/>
-            <a:graphic>
-              <a:graphicData uri="http://schemas.openxmlformats.org/drawingml/2006/picture">
-                <pic:pic>
-                  <pic:nvPicPr>
-                    <pic:cNvPr id="0" name="image26.png"/>
+            <wp:docPr id="29" name="image38.png"/>
+            <a:graphic>
+              <a:graphicData uri="http://schemas.openxmlformats.org/drawingml/2006/picture">
+                <pic:pic>
+                  <pic:nvPicPr>
+                    <pic:cNvPr id="0" name="image38.png"/>
                     <pic:cNvPicPr preferRelativeResize="0"/>
                   </pic:nvPicPr>
                   <pic:blipFill>
@@ -5446,12 +5446,12 @@
           <wp:inline distB="114300" distT="114300" distL="114300" distR="114300">
             <wp:extent cx="5745600" cy="3886200"/>
             <wp:effectExtent b="0" l="0" r="0" t="0"/>
-            <wp:docPr id="72" name="image64.png"/>
-            <a:graphic>
-              <a:graphicData uri="http://schemas.openxmlformats.org/drawingml/2006/picture">
-                <pic:pic>
-                  <pic:nvPicPr>
-                    <pic:cNvPr id="0" name="image64.png"/>
+            <wp:docPr id="75" name="image67.png"/>
+            <a:graphic>
+              <a:graphicData uri="http://schemas.openxmlformats.org/drawingml/2006/picture">
+                <pic:pic>
+                  <pic:nvPicPr>
+                    <pic:cNvPr id="0" name="image67.png"/>
                     <pic:cNvPicPr preferRelativeResize="0"/>
                   </pic:nvPicPr>
                   <pic:blipFill>
@@ -5495,7 +5495,7 @@
         <w:rPr>
           <w:rtl w:val="0"/>
         </w:rPr>
-        <w:t xml:space="preserve">Set: 1 (amended) </w:t>
+        <w:t xml:space="preserve">Set: 1 (amended - real LIN) </w:t>
       </w:r>
     </w:p>
     <w:p>
@@ -5725,12 +5725,12 @@
           <wp:inline distB="114300" distT="114300" distL="114300" distR="114300">
             <wp:extent cx="5745600" cy="4191000"/>
             <wp:effectExtent b="0" l="0" r="0" t="0"/>
-            <wp:docPr id="65" name="image55.png"/>
-            <a:graphic>
-              <a:graphicData uri="http://schemas.openxmlformats.org/drawingml/2006/picture">
-                <pic:pic>
-                  <pic:nvPicPr>
-                    <pic:cNvPr id="0" name="image55.png"/>
+            <wp:docPr id="68" name="image61.png"/>
+            <a:graphic>
+              <a:graphicData uri="http://schemas.openxmlformats.org/drawingml/2006/picture">
+                <pic:pic>
+                  <pic:nvPicPr>
+                    <pic:cNvPr id="0" name="image61.png"/>
                     <pic:cNvPicPr preferRelativeResize="0"/>
                   </pic:nvPicPr>
                   <pic:blipFill>
@@ -5770,12 +5770,12 @@
           <wp:inline distB="114300" distT="114300" distL="114300" distR="114300">
             <wp:extent cx="5745600" cy="4051300"/>
             <wp:effectExtent b="0" l="0" r="0" t="0"/>
-            <wp:docPr id="29" name="image20.png"/>
-            <a:graphic>
-              <a:graphicData uri="http://schemas.openxmlformats.org/drawingml/2006/picture">
-                <pic:pic>
-                  <pic:nvPicPr>
-                    <pic:cNvPr id="0" name="image20.png"/>
+            <wp:docPr id="31" name="image28.png"/>
+            <a:graphic>
+              <a:graphicData uri="http://schemas.openxmlformats.org/drawingml/2006/picture">
+                <pic:pic>
+                  <pic:nvPicPr>
+                    <pic:cNvPr id="0" name="image28.png"/>
                     <pic:cNvPicPr preferRelativeResize="0"/>
                   </pic:nvPicPr>
                   <pic:blipFill>
@@ -5828,12 +5828,12 @@
           <wp:inline distB="114300" distT="114300" distL="114300" distR="114300">
             <wp:extent cx="5745600" cy="4292600"/>
             <wp:effectExtent b="0" l="0" r="0" t="0"/>
-            <wp:docPr id="42" name="image27.png"/>
-            <a:graphic>
-              <a:graphicData uri="http://schemas.openxmlformats.org/drawingml/2006/picture">
-                <pic:pic>
-                  <pic:nvPicPr>
-                    <pic:cNvPr id="0" name="image27.png"/>
+            <wp:docPr id="44" name="image34.png"/>
+            <a:graphic>
+              <a:graphicData uri="http://schemas.openxmlformats.org/drawingml/2006/picture">
+                <pic:pic>
+                  <pic:nvPicPr>
+                    <pic:cNvPr id="0" name="image34.png"/>
                     <pic:cNvPicPr preferRelativeResize="0"/>
                   </pic:nvPicPr>
                   <pic:blipFill>
@@ -5909,12 +5909,12 @@
           <wp:inline distB="114300" distT="114300" distL="114300" distR="114300">
             <wp:extent cx="5745600" cy="4305300"/>
             <wp:effectExtent b="0" l="0" r="0" t="0"/>
-            <wp:docPr id="60" name="image60.png"/>
-            <a:graphic>
-              <a:graphicData uri="http://schemas.openxmlformats.org/drawingml/2006/picture">
-                <pic:pic>
-                  <pic:nvPicPr>
-                    <pic:cNvPr id="0" name="image60.png"/>
+            <wp:docPr id="63" name="image63.png"/>
+            <a:graphic>
+              <a:graphicData uri="http://schemas.openxmlformats.org/drawingml/2006/picture">
+                <pic:pic>
+                  <pic:nvPicPr>
+                    <pic:cNvPr id="0" name="image63.png"/>
                     <pic:cNvPicPr preferRelativeResize="0"/>
                   </pic:nvPicPr>
                   <pic:blipFill>
@@ -5960,12 +5960,12 @@
           <wp:inline distB="114300" distT="114300" distL="114300" distR="114300">
             <wp:extent cx="5745600" cy="3886200"/>
             <wp:effectExtent b="0" l="0" r="0" t="0"/>
-            <wp:docPr id="28" name="image21.png"/>
-            <a:graphic>
-              <a:graphicData uri="http://schemas.openxmlformats.org/drawingml/2006/picture">
-                <pic:pic>
-                  <pic:nvPicPr>
-                    <pic:cNvPr id="0" name="image21.png"/>
+            <wp:docPr id="30" name="image22.png"/>
+            <a:graphic>
+              <a:graphicData uri="http://schemas.openxmlformats.org/drawingml/2006/picture">
+                <pic:pic>
+                  <pic:nvPicPr>
+                    <pic:cNvPr id="0" name="image22.png"/>
                     <pic:cNvPicPr preferRelativeResize="0"/>
                   </pic:nvPicPr>
                   <pic:blipFill>
@@ -6014,12 +6014,12 @@
           <wp:inline distB="114300" distT="114300" distL="114300" distR="114300">
             <wp:extent cx="5745600" cy="4305300"/>
             <wp:effectExtent b="0" l="0" r="0" t="0"/>
-            <wp:docPr id="38" name="image42.png"/>
-            <a:graphic>
-              <a:graphicData uri="http://schemas.openxmlformats.org/drawingml/2006/picture">
-                <pic:pic>
-                  <pic:nvPicPr>
-                    <pic:cNvPr id="0" name="image42.png"/>
+            <wp:docPr id="40" name="image41.png"/>
+            <a:graphic>
+              <a:graphicData uri="http://schemas.openxmlformats.org/drawingml/2006/picture">
+                <pic:pic>
+                  <pic:nvPicPr>
+                    <pic:cNvPr id="0" name="image41.png"/>
                     <pic:cNvPicPr preferRelativeResize="0"/>
                   </pic:nvPicPr>
                   <pic:blipFill>
@@ -6065,7 +6065,7 @@
           <wp:inline distB="114300" distT="114300" distL="114300" distR="114300">
             <wp:extent cx="5847038" cy="3956205"/>
             <wp:effectExtent b="0" l="0" r="0" t="0"/>
-            <wp:docPr id="51" name="image49.png"/>
+            <wp:docPr id="53" name="image49.png"/>
             <a:graphic>
               <a:graphicData uri="http://schemas.openxmlformats.org/drawingml/2006/picture">
                 <pic:pic>
@@ -6119,12 +6119,12 @@
           <wp:inline distB="114300" distT="114300" distL="114300" distR="114300">
             <wp:extent cx="5745600" cy="4305300"/>
             <wp:effectExtent b="0" l="0" r="0" t="0"/>
-            <wp:docPr id="10" name="image16.png"/>
-            <a:graphic>
-              <a:graphicData uri="http://schemas.openxmlformats.org/drawingml/2006/picture">
-                <pic:pic>
-                  <pic:nvPicPr>
-                    <pic:cNvPr id="0" name="image16.png"/>
+            <wp:docPr id="10" name="image21.png"/>
+            <a:graphic>
+              <a:graphicData uri="http://schemas.openxmlformats.org/drawingml/2006/picture">
+                <pic:pic>
+                  <pic:nvPicPr>
+                    <pic:cNvPr id="0" name="image21.png"/>
                     <pic:cNvPicPr preferRelativeResize="0"/>
                   </pic:nvPicPr>
                   <pic:blipFill>
@@ -6170,16 +6170,343 @@
           <wp:inline distB="114300" distT="114300" distL="114300" distR="114300">
             <wp:extent cx="5745600" cy="3886200"/>
             <wp:effectExtent b="0" l="0" r="0" t="0"/>
-            <wp:docPr id="54" name="image45.png"/>
-            <a:graphic>
-              <a:graphicData uri="http://schemas.openxmlformats.org/drawingml/2006/picture">
-                <pic:pic>
-                  <pic:nvPicPr>
-                    <pic:cNvPr id="0" name="image45.png"/>
+            <wp:docPr id="56" name="image48.png"/>
+            <a:graphic>
+              <a:graphicData uri="http://schemas.openxmlformats.org/drawingml/2006/picture">
+                <pic:pic>
+                  <pic:nvPicPr>
+                    <pic:cNvPr id="0" name="image48.png"/>
                     <pic:cNvPicPr preferRelativeResize="0"/>
                   </pic:nvPicPr>
                   <pic:blipFill>
                     <a:blip r:embed="rId70"/>
+                    <a:srcRect b="0" l="0" r="0" t="0"/>
+                    <a:stretch>
+                      <a:fillRect/>
+                    </a:stretch>
+                  </pic:blipFill>
+                  <pic:spPr>
+                    <a:xfrm>
+                      <a:off x="0" y="0"/>
+                      <a:ext cx="5745600" cy="3886200"/>
+                    </a:xfrm>
+                    <a:prstGeom prst="rect"/>
+                    <a:ln/>
+                  </pic:spPr>
+                </pic:pic>
+              </a:graphicData>
+            </a:graphic>
+          </wp:inline>
+        </w:drawing>
+      </w:r>
+      <w:r>
+        <w:br w:type="page"/>
+      </w:r>
+      <w:r>
+        <w:rPr>
+          <w:rtl w:val="0"/>
+        </w:rPr>
+      </w:r>
+    </w:p>
+    <w:p>
+      <w:pPr>
+        <w:pStyle w:val="Heading2"/>
+        <w:rPr/>
+      </w:pPr>
+      <w:bookmarkStart w:colFirst="0" w:colLast="0" w:name="_sivnjf8p8m3o" w:id="15"/>
+      <w:bookmarkEnd w:id="15"/>
+      <w:r>
+        <w:rPr>
+          <w:rtl w:val="0"/>
+        </w:rPr>
+        <w:t xml:space="preserve">Set: 1 (absolute) </w:t>
+      </w:r>
+    </w:p>
+    <w:p>
+      <w:pPr>
+        <w:rPr/>
+      </w:pPr>
+      <w:r>
+        <w:rPr>
+          <w:rtl w:val="0"/>
+        </w:rPr>
+      </w:r>
+    </w:p>
+    <w:p>
+      <w:pPr>
+        <w:rPr>
+          <w:u w:val="single"/>
+        </w:rPr>
+      </w:pPr>
+      <w:r>
+        <w:rPr>
+          <w:u w:val="single"/>
+          <w:rtl w:val="0"/>
+        </w:rPr>
+        <w:t xml:space="preserve">Observation of trends</w:t>
+      </w:r>
+    </w:p>
+    <w:p>
+      <w:pPr>
+        <w:rPr>
+          <w:b w:val="1"/>
+        </w:rPr>
+      </w:pPr>
+      <w:r>
+        <w:rPr>
+          <w:rtl w:val="0"/>
+        </w:rPr>
+      </w:r>
+    </w:p>
+    <w:p>
+      <w:pPr>
+        <w:rPr>
+          <w:b w:val="1"/>
+        </w:rPr>
+      </w:pPr>
+      <w:r>
+        <w:rPr>
+          <w:b w:val="1"/>
+          <w:rtl w:val="0"/>
+        </w:rPr>
+        <w:t xml:space="preserve">Observation 1: GPR - scaling: multiply</w:t>
+      </w:r>
+    </w:p>
+    <w:p>
+      <w:pPr>
+        <w:rPr>
+          <w:b w:val="1"/>
+        </w:rPr>
+      </w:pPr>
+      <w:r>
+        <w:rPr>
+          <w:rtl w:val="0"/>
+        </w:rPr>
+      </w:r>
+    </w:p>
+    <w:p>
+      <w:pPr>
+        <w:rPr/>
+      </w:pPr>
+      <w:r>
+        <w:rPr>
+          <w:rtl w:val="0"/>
+        </w:rPr>
+        <w:t xml:space="preserve">For most of the test trials, the percentage error falls within the preferred boundary of -2 to 2% and the average transfer time is slightly faster than the one derived in standard calibration. Thus, in this case, the slow time penalization seemed to work. Most of the trials are repetitions but it's alright since both the time and percentage error is favourable. </w:t>
+      </w:r>
+    </w:p>
+    <w:p>
+      <w:pPr>
+        <w:rPr/>
+      </w:pPr>
+      <w:r>
+        <w:rPr>
+          <w:rtl w:val="0"/>
+        </w:rPr>
+      </w:r>
+    </w:p>
+    <w:p>
+      <w:pPr>
+        <w:rPr>
+          <w:b w:val="1"/>
+        </w:rPr>
+      </w:pPr>
+      <w:r>
+        <w:rPr>
+          <w:rtl w:val="0"/>
+        </w:rPr>
+      </w:r>
+    </w:p>
+    <w:p>
+      <w:pPr>
+        <w:rPr>
+          <w:b w:val="1"/>
+        </w:rPr>
+      </w:pPr>
+      <w:r>
+        <w:rPr>
+          <w:b w:val="1"/>
+          <w:rtl w:val="0"/>
+        </w:rPr>
+        <w:t xml:space="preserve">Observation 2: GPR - scaling: none</w:t>
+      </w:r>
+    </w:p>
+    <w:p>
+      <w:pPr>
+        <w:rPr>
+          <w:b w:val="1"/>
+        </w:rPr>
+      </w:pPr>
+      <w:r>
+        <w:rPr>
+          <w:rtl w:val="0"/>
+        </w:rPr>
+      </w:r>
+    </w:p>
+    <w:p>
+      <w:pPr>
+        <w:rPr/>
+      </w:pPr>
+      <w:r>
+        <w:br w:type="page"/>
+      </w:r>
+      <w:r>
+        <w:rPr>
+          <w:rtl w:val="0"/>
+        </w:rPr>
+      </w:r>
+    </w:p>
+    <w:p>
+      <w:pPr>
+        <w:rPr/>
+      </w:pPr>
+      <w:r>
+        <w:rPr>
+          <w:rtl w:val="0"/>
+        </w:rPr>
+        <w:t xml:space="preserve">Error against iteration graphs:</w:t>
+      </w:r>
+    </w:p>
+    <w:p>
+      <w:pPr>
+        <w:rPr/>
+      </w:pPr>
+      <w:r>
+        <w:rPr/>
+        <w:drawing>
+          <wp:inline distB="114300" distT="114300" distL="114300" distR="114300">
+            <wp:extent cx="5745600" cy="4305300"/>
+            <wp:effectExtent b="0" l="0" r="0" t="0"/>
+            <wp:docPr id="18" name="image5.png"/>
+            <a:graphic>
+              <a:graphicData uri="http://schemas.openxmlformats.org/drawingml/2006/picture">
+                <pic:pic>
+                  <pic:nvPicPr>
+                    <pic:cNvPr id="0" name="image5.png"/>
+                    <pic:cNvPicPr preferRelativeResize="0"/>
+                  </pic:nvPicPr>
+                  <pic:blipFill>
+                    <a:blip r:embed="rId71"/>
+                    <a:srcRect b="0" l="0" r="0" t="0"/>
+                    <a:stretch>
+                      <a:fillRect/>
+                    </a:stretch>
+                  </pic:blipFill>
+                  <pic:spPr>
+                    <a:xfrm>
+                      <a:off x="0" y="0"/>
+                      <a:ext cx="5745600" cy="4305300"/>
+                    </a:xfrm>
+                    <a:prstGeom prst="rect"/>
+                    <a:ln/>
+                  </pic:spPr>
+                </pic:pic>
+              </a:graphicData>
+            </a:graphic>
+          </wp:inline>
+        </w:drawing>
+      </w:r>
+      <w:r>
+        <w:br w:type="page"/>
+      </w:r>
+      <w:r>
+        <w:rPr>
+          <w:rtl w:val="0"/>
+        </w:rPr>
+      </w:r>
+    </w:p>
+    <w:p>
+      <w:pPr>
+        <w:rPr/>
+      </w:pPr>
+      <w:r>
+        <w:rPr>
+          <w:sz w:val="24"/>
+          <w:szCs w:val="24"/>
+          <w:rtl w:val="0"/>
+        </w:rPr>
+        <w:t xml:space="preserve">Diagram comparing human-driven and ML test trials (1275 cP, set:1, absolute</w:t>
+      </w:r>
+      <w:r>
+        <w:rPr>
+          <w:sz w:val="28"/>
+          <w:szCs w:val="28"/>
+          <w:rtl w:val="0"/>
+        </w:rPr>
+        <w:t xml:space="preserve">)</w:t>
+      </w:r>
+      <w:r>
+        <w:rPr>
+          <w:rtl w:val="0"/>
+        </w:rPr>
+        <w:t xml:space="preserve"> </w:t>
+      </w:r>
+    </w:p>
+    <w:p>
+      <w:pPr>
+        <w:rPr/>
+      </w:pPr>
+      <w:r>
+        <w:rPr/>
+        <w:drawing>
+          <wp:inline distB="114300" distT="114300" distL="114300" distR="114300">
+            <wp:extent cx="5745600" cy="4305300"/>
+            <wp:effectExtent b="0" l="0" r="0" t="0"/>
+            <wp:docPr id="16" name="image14.png"/>
+            <a:graphic>
+              <a:graphicData uri="http://schemas.openxmlformats.org/drawingml/2006/picture">
+                <pic:pic>
+                  <pic:nvPicPr>
+                    <pic:cNvPr id="0" name="image14.png"/>
+                    <pic:cNvPicPr preferRelativeResize="0"/>
+                  </pic:nvPicPr>
+                  <pic:blipFill>
+                    <a:blip r:embed="rId72"/>
+                    <a:srcRect b="0" l="0" r="0" t="0"/>
+                    <a:stretch>
+                      <a:fillRect/>
+                    </a:stretch>
+                  </pic:blipFill>
+                  <pic:spPr>
+                    <a:xfrm>
+                      <a:off x="0" y="0"/>
+                      <a:ext cx="5745600" cy="4305300"/>
+                    </a:xfrm>
+                    <a:prstGeom prst="rect"/>
+                    <a:ln/>
+                  </pic:spPr>
+                </pic:pic>
+              </a:graphicData>
+            </a:graphic>
+          </wp:inline>
+        </w:drawing>
+      </w:r>
+      <w:r>
+        <w:rPr>
+          <w:rtl w:val="0"/>
+        </w:rPr>
+      </w:r>
+    </w:p>
+    <w:p>
+      <w:pPr>
+        <w:rPr/>
+      </w:pPr>
+      <w:r>
+        <w:rPr/>
+        <w:drawing>
+          <wp:inline distB="114300" distT="114300" distL="114300" distR="114300">
+            <wp:extent cx="5745600" cy="3886200"/>
+            <wp:effectExtent b="0" l="0" r="0" t="0"/>
+            <wp:docPr id="61" name="image56.png"/>
+            <a:graphic>
+              <a:graphicData uri="http://schemas.openxmlformats.org/drawingml/2006/picture">
+                <pic:pic>
+                  <pic:nvPicPr>
+                    <pic:cNvPr id="0" name="image56.png"/>
+                    <pic:cNvPicPr preferRelativeResize="0"/>
+                  </pic:nvPicPr>
+                  <pic:blipFill>
+                    <a:blip r:embed="rId73"/>
                     <a:srcRect b="0" l="0" r="0" t="0"/>
                     <a:stretch>
                       <a:fillRect/>

</xml_diff>